<commit_message>
Updated draft test plan
</commit_message>
<xml_diff>
--- a/Draft Test Plan.docx
+++ b/Draft Test Plan.docx
@@ -234,6 +234,16 @@
           <w:szCs w:val="24"/>
         </w:rPr>
       </w:pPr>
+      <w:r>
+        <w:rPr>
+          <w:rFonts w:ascii="Calibri" w:hAnsi="Calibri" w:cs="Calibri"/>
+          <w:color w:val="000000"/>
+          <w:sz w:val="24"/>
+          <w:szCs w:val="24"/>
+          <w:highlight w:val="yellow"/>
+        </w:rPr>
+        <w:t>-</w:t>
+      </w:r>
       <w:r>
         <w:rPr>
           <w:rFonts w:ascii="Calibri" w:hAnsi="Calibri" w:cs="Calibri"/>
@@ -714,16 +724,16 @@
         <w:tblLook w:val="04A0" w:firstRow="1" w:lastRow="0" w:firstColumn="1" w:lastColumn="0" w:noHBand="0" w:noVBand="1"/>
       </w:tblPr>
       <w:tblGrid>
-        <w:gridCol w:w="1413"/>
-        <w:gridCol w:w="2193"/>
-        <w:gridCol w:w="1803"/>
-        <w:gridCol w:w="1803"/>
-        <w:gridCol w:w="1804"/>
+        <w:gridCol w:w="1408"/>
+        <w:gridCol w:w="2186"/>
+        <w:gridCol w:w="1826"/>
+        <w:gridCol w:w="1795"/>
+        <w:gridCol w:w="1801"/>
       </w:tblGrid>
       <w:tr>
         <w:tc>
           <w:tcPr>
-            <w:tcW w:w="1413" w:type="dxa"/>
+            <w:tcW w:w="1408" w:type="dxa"/>
           </w:tcPr>
           <w:p>
             <w:pPr>
@@ -751,7 +761,7 @@
         </w:tc>
         <w:tc>
           <w:tcPr>
-            <w:tcW w:w="2193" w:type="dxa"/>
+            <w:tcW w:w="2186" w:type="dxa"/>
           </w:tcPr>
           <w:p>
             <w:pPr>
@@ -772,7 +782,7 @@
         </w:tc>
         <w:tc>
           <w:tcPr>
-            <w:tcW w:w="1803" w:type="dxa"/>
+            <w:tcW w:w="1826" w:type="dxa"/>
           </w:tcPr>
           <w:p>
             <w:pPr>
@@ -793,7 +803,7 @@
         </w:tc>
         <w:tc>
           <w:tcPr>
-            <w:tcW w:w="1803" w:type="dxa"/>
+            <w:tcW w:w="1795" w:type="dxa"/>
           </w:tcPr>
           <w:p>
             <w:pPr>
@@ -814,7 +824,7 @@
         </w:tc>
         <w:tc>
           <w:tcPr>
-            <w:tcW w:w="1804" w:type="dxa"/>
+            <w:tcW w:w="1801" w:type="dxa"/>
           </w:tcPr>
           <w:p>
             <w:pPr>
@@ -844,7 +854,7 @@
       <w:tr>
         <w:tc>
           <w:tcPr>
-            <w:tcW w:w="1413" w:type="dxa"/>
+            <w:tcW w:w="1408" w:type="dxa"/>
           </w:tcPr>
           <w:p>
             <w:pPr>
@@ -865,7 +875,7 @@
         </w:tc>
         <w:tc>
           <w:tcPr>
-            <w:tcW w:w="2193" w:type="dxa"/>
+            <w:tcW w:w="2186" w:type="dxa"/>
           </w:tcPr>
           <w:p>
             <w:pPr>
@@ -885,7 +895,7 @@
         </w:tc>
         <w:tc>
           <w:tcPr>
-            <w:tcW w:w="1803" w:type="dxa"/>
+            <w:tcW w:w="1826" w:type="dxa"/>
           </w:tcPr>
           <w:p>
             <w:pPr>
@@ -909,24 +919,52 @@
               </w:rPr>
               <w:commentReference w:id="0"/>
             </w:r>
-          </w:p>
-        </w:tc>
-        <w:tc>
-          <w:tcPr>
-            <w:tcW w:w="1803" w:type="dxa"/>
-          </w:tcPr>
-          <w:p>
-            <w:pPr>
-              <w:rPr>
-                <w:sz w:val="20"/>
-                <w:szCs w:val="20"/>
-              </w:rPr>
-            </w:pPr>
-          </w:p>
-        </w:tc>
-        <w:tc>
-          <w:tcPr>
-            <w:tcW w:w="1804" w:type="dxa"/>
+            <w:r>
+              <w:rPr>
+                <w:sz w:val="20"/>
+                <w:szCs w:val="20"/>
+              </w:rPr>
+              <w:t xml:space="preserve"> </w:t>
+            </w:r>
+            <w:r>
+              <w:rPr>
+                <w:sz w:val="20"/>
+                <w:szCs w:val="20"/>
+              </w:rPr>
+              <w:t xml:space="preserve">as an apk </w:t>
+            </w:r>
+            <w:r>
+              <w:rPr>
+                <w:sz w:val="20"/>
+                <w:szCs w:val="20"/>
+              </w:rPr>
+              <w:t>from</w:t>
+            </w:r>
+            <w:r>
+              <w:rPr>
+                <w:sz w:val="20"/>
+                <w:szCs w:val="20"/>
+              </w:rPr>
+              <w:t xml:space="preserve"> the project website</w:t>
+            </w:r>
+          </w:p>
+        </w:tc>
+        <w:tc>
+          <w:tcPr>
+            <w:tcW w:w="1795" w:type="dxa"/>
+          </w:tcPr>
+          <w:p>
+            <w:pPr>
+              <w:rPr>
+                <w:sz w:val="20"/>
+                <w:szCs w:val="20"/>
+              </w:rPr>
+            </w:pPr>
+          </w:p>
+        </w:tc>
+        <w:tc>
+          <w:tcPr>
+            <w:tcW w:w="1801" w:type="dxa"/>
           </w:tcPr>
           <w:p>
             <w:pPr>
@@ -941,7 +979,7 @@
       <w:tr>
         <w:tc>
           <w:tcPr>
-            <w:tcW w:w="1413" w:type="dxa"/>
+            <w:tcW w:w="1408" w:type="dxa"/>
           </w:tcPr>
           <w:p>
             <w:pPr>
@@ -962,7 +1000,7 @@
         </w:tc>
         <w:tc>
           <w:tcPr>
-            <w:tcW w:w="2193" w:type="dxa"/>
+            <w:tcW w:w="2186" w:type="dxa"/>
           </w:tcPr>
           <w:p>
             <w:pPr>
@@ -982,7 +1020,7 @@
         </w:tc>
         <w:tc>
           <w:tcPr>
-            <w:tcW w:w="1803" w:type="dxa"/>
+            <w:tcW w:w="1826" w:type="dxa"/>
           </w:tcPr>
           <w:p>
             <w:pPr>
@@ -1023,20 +1061,20 @@
         </w:tc>
         <w:tc>
           <w:tcPr>
-            <w:tcW w:w="1803" w:type="dxa"/>
-          </w:tcPr>
-          <w:p>
-            <w:pPr>
-              <w:rPr>
-                <w:sz w:val="20"/>
-                <w:szCs w:val="20"/>
-              </w:rPr>
-            </w:pPr>
-          </w:p>
-        </w:tc>
-        <w:tc>
-          <w:tcPr>
-            <w:tcW w:w="1804" w:type="dxa"/>
+            <w:tcW w:w="1795" w:type="dxa"/>
+          </w:tcPr>
+          <w:p>
+            <w:pPr>
+              <w:rPr>
+                <w:sz w:val="20"/>
+                <w:szCs w:val="20"/>
+              </w:rPr>
+            </w:pPr>
+          </w:p>
+        </w:tc>
+        <w:tc>
+          <w:tcPr>
+            <w:tcW w:w="1801" w:type="dxa"/>
           </w:tcPr>
           <w:p>
             <w:pPr>
@@ -1051,7 +1089,7 @@
       <w:tr>
         <w:tc>
           <w:tcPr>
-            <w:tcW w:w="1413" w:type="dxa"/>
+            <w:tcW w:w="1408" w:type="dxa"/>
           </w:tcPr>
           <w:p>
             <w:pPr>
@@ -1072,7 +1110,7 @@
         </w:tc>
         <w:tc>
           <w:tcPr>
-            <w:tcW w:w="2193" w:type="dxa"/>
+            <w:tcW w:w="2186" w:type="dxa"/>
           </w:tcPr>
           <w:p>
             <w:pPr>
@@ -1092,7 +1130,7 @@
         </w:tc>
         <w:tc>
           <w:tcPr>
-            <w:tcW w:w="1803" w:type="dxa"/>
+            <w:tcW w:w="1826" w:type="dxa"/>
           </w:tcPr>
           <w:p>
             <w:pPr>
@@ -1112,20 +1150,20 @@
         </w:tc>
         <w:tc>
           <w:tcPr>
-            <w:tcW w:w="1803" w:type="dxa"/>
-          </w:tcPr>
-          <w:p>
-            <w:pPr>
-              <w:rPr>
-                <w:sz w:val="20"/>
-                <w:szCs w:val="20"/>
-              </w:rPr>
-            </w:pPr>
-          </w:p>
-        </w:tc>
-        <w:tc>
-          <w:tcPr>
-            <w:tcW w:w="1804" w:type="dxa"/>
+            <w:tcW w:w="1795" w:type="dxa"/>
+          </w:tcPr>
+          <w:p>
+            <w:pPr>
+              <w:rPr>
+                <w:sz w:val="20"/>
+                <w:szCs w:val="20"/>
+              </w:rPr>
+            </w:pPr>
+          </w:p>
+        </w:tc>
+        <w:tc>
+          <w:tcPr>
+            <w:tcW w:w="1801" w:type="dxa"/>
           </w:tcPr>
           <w:p>
             <w:pPr>
@@ -1140,7 +1178,7 @@
       <w:tr>
         <w:tc>
           <w:tcPr>
-            <w:tcW w:w="1413" w:type="dxa"/>
+            <w:tcW w:w="1408" w:type="dxa"/>
           </w:tcPr>
           <w:p>
             <w:pPr>
@@ -1161,7 +1199,7 @@
         </w:tc>
         <w:tc>
           <w:tcPr>
-            <w:tcW w:w="2193" w:type="dxa"/>
+            <w:tcW w:w="2186" w:type="dxa"/>
           </w:tcPr>
           <w:p>
             <w:pPr>
@@ -1181,7 +1219,7 @@
         </w:tc>
         <w:tc>
           <w:tcPr>
-            <w:tcW w:w="1803" w:type="dxa"/>
+            <w:tcW w:w="1826" w:type="dxa"/>
             <w:shd w:val="clear" w:color="auto" w:fill="FFFF00"/>
           </w:tcPr>
           <w:p>
@@ -1195,20 +1233,20 @@
         </w:tc>
         <w:tc>
           <w:tcPr>
-            <w:tcW w:w="1803" w:type="dxa"/>
-          </w:tcPr>
-          <w:p>
-            <w:pPr>
-              <w:rPr>
-                <w:sz w:val="20"/>
-                <w:szCs w:val="20"/>
-              </w:rPr>
-            </w:pPr>
-          </w:p>
-        </w:tc>
-        <w:tc>
-          <w:tcPr>
-            <w:tcW w:w="1804" w:type="dxa"/>
+            <w:tcW w:w="1795" w:type="dxa"/>
+          </w:tcPr>
+          <w:p>
+            <w:pPr>
+              <w:rPr>
+                <w:sz w:val="20"/>
+                <w:szCs w:val="20"/>
+              </w:rPr>
+            </w:pPr>
+          </w:p>
+        </w:tc>
+        <w:tc>
+          <w:tcPr>
+            <w:tcW w:w="1801" w:type="dxa"/>
           </w:tcPr>
           <w:p>
             <w:pPr>
@@ -1223,7 +1261,7 @@
       <w:tr>
         <w:tc>
           <w:tcPr>
-            <w:tcW w:w="1413" w:type="dxa"/>
+            <w:tcW w:w="1408" w:type="dxa"/>
           </w:tcPr>
           <w:p>
             <w:pPr>
@@ -1240,11 +1278,18 @@
               </w:rPr>
               <w:t>5</w:t>
             </w:r>
-          </w:p>
-        </w:tc>
-        <w:tc>
-          <w:tcPr>
-            <w:tcW w:w="2193" w:type="dxa"/>
+            <w:r>
+              <w:rPr>
+                <w:sz w:val="20"/>
+                <w:szCs w:val="20"/>
+              </w:rPr>
+              <w:t>.1</w:t>
+            </w:r>
+          </w:p>
+        </w:tc>
+        <w:tc>
+          <w:tcPr>
+            <w:tcW w:w="2186" w:type="dxa"/>
           </w:tcPr>
           <w:p>
             <w:pPr>
@@ -1260,11 +1305,25 @@
               </w:rPr>
               <w:t>Increase and decrease app text size</w:t>
             </w:r>
-          </w:p>
-        </w:tc>
-        <w:tc>
-          <w:tcPr>
-            <w:tcW w:w="1803" w:type="dxa"/>
+            <w:r>
+              <w:rPr>
+                <w:sz w:val="20"/>
+                <w:szCs w:val="20"/>
+              </w:rPr>
+              <w:t xml:space="preserve"> from </w:t>
+            </w:r>
+            <w:r>
+              <w:rPr>
+                <w:sz w:val="20"/>
+                <w:szCs w:val="20"/>
+              </w:rPr>
+              <w:t>accessibility settings</w:t>
+            </w:r>
+          </w:p>
+        </w:tc>
+        <w:tc>
+          <w:tcPr>
+            <w:tcW w:w="1826" w:type="dxa"/>
           </w:tcPr>
           <w:p>
             <w:pPr>
@@ -1285,6 +1344,8 @@
             <w:r>
               <w:rPr>
                 <w:rStyle w:val="CommentReference"/>
+                <w:sz w:val="20"/>
+                <w:szCs w:val="20"/>
               </w:rPr>
               <w:commentReference w:id="1"/>
             </w:r>
@@ -1292,20 +1353,20 @@
         </w:tc>
         <w:tc>
           <w:tcPr>
-            <w:tcW w:w="1803" w:type="dxa"/>
-          </w:tcPr>
-          <w:p>
-            <w:pPr>
-              <w:rPr>
-                <w:sz w:val="20"/>
-                <w:szCs w:val="20"/>
-              </w:rPr>
-            </w:pPr>
-          </w:p>
-        </w:tc>
-        <w:tc>
-          <w:tcPr>
-            <w:tcW w:w="1804" w:type="dxa"/>
+            <w:tcW w:w="1795" w:type="dxa"/>
+          </w:tcPr>
+          <w:p>
+            <w:pPr>
+              <w:rPr>
+                <w:sz w:val="20"/>
+                <w:szCs w:val="20"/>
+              </w:rPr>
+            </w:pPr>
+          </w:p>
+        </w:tc>
+        <w:tc>
+          <w:tcPr>
+            <w:tcW w:w="1801" w:type="dxa"/>
           </w:tcPr>
           <w:p>
             <w:pPr>
@@ -1320,7 +1381,7 @@
       <w:tr>
         <w:tc>
           <w:tcPr>
-            <w:tcW w:w="1413" w:type="dxa"/>
+            <w:tcW w:w="1408" w:type="dxa"/>
           </w:tcPr>
           <w:p>
             <w:pPr>
@@ -1335,88 +1396,95 @@
                 <w:sz w:val="20"/>
                 <w:szCs w:val="20"/>
               </w:rPr>
-              <w:t>6</w:t>
-            </w:r>
-          </w:p>
-        </w:tc>
-        <w:tc>
-          <w:tcPr>
-            <w:tcW w:w="2193" w:type="dxa"/>
-          </w:tcPr>
-          <w:p>
-            <w:pPr>
-              <w:rPr>
-                <w:sz w:val="20"/>
-                <w:szCs w:val="20"/>
-              </w:rPr>
-            </w:pPr>
-            <w:r>
-              <w:rPr>
-                <w:sz w:val="20"/>
-                <w:szCs w:val="20"/>
-              </w:rPr>
-              <w:t>View application information and about the developers</w:t>
-            </w:r>
-          </w:p>
-        </w:tc>
-        <w:tc>
-          <w:tcPr>
-            <w:tcW w:w="1803" w:type="dxa"/>
-          </w:tcPr>
-          <w:p>
-            <w:pPr>
-              <w:rPr>
-                <w:sz w:val="20"/>
-                <w:szCs w:val="20"/>
-              </w:rPr>
-            </w:pPr>
-            <w:r>
-              <w:rPr>
-                <w:sz w:val="20"/>
-                <w:szCs w:val="20"/>
-              </w:rPr>
-              <w:t>A</w:t>
-            </w:r>
-            <w:r>
-              <w:rPr>
-                <w:sz w:val="20"/>
-                <w:szCs w:val="20"/>
-              </w:rPr>
-              <w:t xml:space="preserve">pplication information and about the </w:t>
-            </w:r>
-            <w:r>
-              <w:rPr>
-                <w:sz w:val="20"/>
-                <w:szCs w:val="20"/>
-              </w:rPr>
               <w:lastRenderedPageBreak/>
-              <w:t>developers</w:t>
-            </w:r>
-            <w:r>
-              <w:rPr>
-                <w:sz w:val="20"/>
-                <w:szCs w:val="20"/>
-              </w:rPr>
-              <w:t xml:space="preserve"> should display</w:t>
-            </w:r>
-          </w:p>
-        </w:tc>
-        <w:tc>
-          <w:tcPr>
-            <w:tcW w:w="1803" w:type="dxa"/>
-          </w:tcPr>
-          <w:p>
-            <w:pPr>
-              <w:rPr>
-                <w:sz w:val="20"/>
-                <w:szCs w:val="20"/>
-              </w:rPr>
-            </w:pPr>
-          </w:p>
-        </w:tc>
-        <w:tc>
-          <w:tcPr>
-            <w:tcW w:w="1804" w:type="dxa"/>
+              <w:t>5.2</w:t>
+            </w:r>
+          </w:p>
+        </w:tc>
+        <w:tc>
+          <w:tcPr>
+            <w:tcW w:w="2186" w:type="dxa"/>
+          </w:tcPr>
+          <w:p>
+            <w:pPr>
+              <w:rPr>
+                <w:sz w:val="20"/>
+                <w:szCs w:val="20"/>
+              </w:rPr>
+            </w:pPr>
+            <w:r>
+              <w:rPr>
+                <w:sz w:val="20"/>
+                <w:szCs w:val="20"/>
+              </w:rPr>
+              <w:t>Get a u</w:t>
+            </w:r>
+            <w:r>
+              <w:rPr>
+                <w:sz w:val="20"/>
+                <w:szCs w:val="20"/>
+              </w:rPr>
+              <w:t>ser</w:t>
+            </w:r>
+            <w:r>
+              <w:rPr>
+                <w:sz w:val="20"/>
+                <w:szCs w:val="20"/>
+              </w:rPr>
+              <w:t xml:space="preserve"> to</w:t>
+            </w:r>
+            <w:r>
+              <w:rPr>
+                <w:sz w:val="20"/>
+                <w:szCs w:val="20"/>
+              </w:rPr>
+              <w:t xml:space="preserve"> i</w:t>
+            </w:r>
+            <w:r>
+              <w:rPr>
+                <w:sz w:val="20"/>
+                <w:szCs w:val="20"/>
+              </w:rPr>
+              <w:t>ncrease and decrease app text size from accessibility settings</w:t>
+            </w:r>
+          </w:p>
+        </w:tc>
+        <w:tc>
+          <w:tcPr>
+            <w:tcW w:w="1826" w:type="dxa"/>
+          </w:tcPr>
+          <w:p>
+            <w:pPr>
+              <w:rPr>
+                <w:sz w:val="20"/>
+                <w:szCs w:val="20"/>
+              </w:rPr>
+            </w:pPr>
+            <w:r>
+              <w:rPr>
+                <w:sz w:val="20"/>
+                <w:szCs w:val="20"/>
+              </w:rPr>
+              <w:t>Text size in the app should be scaled appropriately</w:t>
+            </w:r>
+          </w:p>
+        </w:tc>
+        <w:tc>
+          <w:tcPr>
+            <w:tcW w:w="1795" w:type="dxa"/>
+          </w:tcPr>
+          <w:p>
+            <w:pPr>
+              <w:rPr>
+                <w:sz w:val="20"/>
+                <w:szCs w:val="20"/>
+              </w:rPr>
+            </w:pPr>
+          </w:p>
+        </w:tc>
+        <w:tc>
+          <w:tcPr>
+            <w:tcW w:w="1801" w:type="dxa"/>
           </w:tcPr>
           <w:p>
             <w:pPr>
@@ -1431,7 +1499,7 @@
       <w:tr>
         <w:tc>
           <w:tcPr>
-            <w:tcW w:w="1413" w:type="dxa"/>
+            <w:tcW w:w="1408" w:type="dxa"/>
           </w:tcPr>
           <w:p>
             <w:pPr>
@@ -1446,74 +1514,80 @@
                 <w:sz w:val="20"/>
                 <w:szCs w:val="20"/>
               </w:rPr>
-              <w:t>7</w:t>
-            </w:r>
-          </w:p>
-        </w:tc>
-        <w:tc>
-          <w:tcPr>
-            <w:tcW w:w="2193" w:type="dxa"/>
-          </w:tcPr>
-          <w:p>
-            <w:pPr>
-              <w:rPr>
-                <w:sz w:val="20"/>
-                <w:szCs w:val="20"/>
-              </w:rPr>
-            </w:pPr>
-            <w:r>
-              <w:rPr>
-                <w:sz w:val="20"/>
-                <w:szCs w:val="20"/>
-              </w:rPr>
-              <w:t>Load get directions screen for different tutors and rooms (using stairs and elevator)</w:t>
-            </w:r>
-          </w:p>
-        </w:tc>
-        <w:tc>
-          <w:tcPr>
-            <w:tcW w:w="1803" w:type="dxa"/>
-          </w:tcPr>
-          <w:p>
-            <w:pPr>
-              <w:rPr>
-                <w:sz w:val="20"/>
-                <w:szCs w:val="20"/>
-              </w:rPr>
-            </w:pPr>
-            <w:commentRangeStart w:id="2"/>
-            <w:r>
-              <w:rPr>
-                <w:sz w:val="20"/>
-                <w:szCs w:val="20"/>
-              </w:rPr>
-              <w:t>Text of directions to a room/tutor should display</w:t>
-            </w:r>
-            <w:commentRangeEnd w:id="2"/>
-            <w:r>
-              <w:rPr>
-                <w:rStyle w:val="CommentReference"/>
-              </w:rPr>
-              <w:commentReference w:id="2"/>
-            </w:r>
-          </w:p>
-        </w:tc>
-        <w:tc>
-          <w:tcPr>
-            <w:tcW w:w="1803" w:type="dxa"/>
-          </w:tcPr>
-          <w:p>
-            <w:pPr>
-              <w:rPr>
-                <w:sz w:val="20"/>
-                <w:szCs w:val="20"/>
-              </w:rPr>
-            </w:pPr>
-          </w:p>
-        </w:tc>
-        <w:tc>
-          <w:tcPr>
-            <w:tcW w:w="1804" w:type="dxa"/>
+              <w:t>6</w:t>
+            </w:r>
+          </w:p>
+        </w:tc>
+        <w:tc>
+          <w:tcPr>
+            <w:tcW w:w="2186" w:type="dxa"/>
+          </w:tcPr>
+          <w:p>
+            <w:pPr>
+              <w:rPr>
+                <w:sz w:val="20"/>
+                <w:szCs w:val="20"/>
+              </w:rPr>
+            </w:pPr>
+            <w:r>
+              <w:rPr>
+                <w:sz w:val="20"/>
+                <w:szCs w:val="20"/>
+              </w:rPr>
+              <w:t>View application information and about the developers</w:t>
+            </w:r>
+          </w:p>
+        </w:tc>
+        <w:tc>
+          <w:tcPr>
+            <w:tcW w:w="1826" w:type="dxa"/>
+          </w:tcPr>
+          <w:p>
+            <w:pPr>
+              <w:rPr>
+                <w:sz w:val="20"/>
+                <w:szCs w:val="20"/>
+              </w:rPr>
+            </w:pPr>
+            <w:r>
+              <w:rPr>
+                <w:sz w:val="20"/>
+                <w:szCs w:val="20"/>
+              </w:rPr>
+              <w:t>A</w:t>
+            </w:r>
+            <w:r>
+              <w:rPr>
+                <w:sz w:val="20"/>
+                <w:szCs w:val="20"/>
+              </w:rPr>
+              <w:t>pplication information and about the developers</w:t>
+            </w:r>
+            <w:r>
+              <w:rPr>
+                <w:sz w:val="20"/>
+                <w:szCs w:val="20"/>
+              </w:rPr>
+              <w:t xml:space="preserve"> should display</w:t>
+            </w:r>
+          </w:p>
+        </w:tc>
+        <w:tc>
+          <w:tcPr>
+            <w:tcW w:w="1795" w:type="dxa"/>
+          </w:tcPr>
+          <w:p>
+            <w:pPr>
+              <w:rPr>
+                <w:sz w:val="20"/>
+                <w:szCs w:val="20"/>
+              </w:rPr>
+            </w:pPr>
+          </w:p>
+        </w:tc>
+        <w:tc>
+          <w:tcPr>
+            <w:tcW w:w="1801" w:type="dxa"/>
           </w:tcPr>
           <w:p>
             <w:pPr>
@@ -1528,7 +1602,7 @@
       <w:tr>
         <w:tc>
           <w:tcPr>
-            <w:tcW w:w="1413" w:type="dxa"/>
+            <w:tcW w:w="1408" w:type="dxa"/>
           </w:tcPr>
           <w:p>
             <w:pPr>
@@ -1543,102 +1617,116 @@
                 <w:sz w:val="20"/>
                 <w:szCs w:val="20"/>
               </w:rPr>
-              <w:t>8</w:t>
-            </w:r>
-          </w:p>
-        </w:tc>
-        <w:tc>
-          <w:tcPr>
-            <w:tcW w:w="2193" w:type="dxa"/>
-          </w:tcPr>
-          <w:p>
-            <w:pPr>
-              <w:rPr>
-                <w:sz w:val="20"/>
-                <w:szCs w:val="20"/>
-              </w:rPr>
-            </w:pPr>
-            <w:r>
-              <w:rPr>
-                <w:sz w:val="20"/>
-                <w:szCs w:val="20"/>
-              </w:rPr>
-              <w:t>Get directions to a room after making an extended search for the room</w:t>
-            </w:r>
-            <w:r>
-              <w:rPr>
-                <w:sz w:val="20"/>
-                <w:szCs w:val="20"/>
-              </w:rPr>
-              <w:t xml:space="preserve"> (select starting point from a </w:t>
-            </w:r>
-            <w:r>
-              <w:rPr>
-                <w:sz w:val="20"/>
-                <w:szCs w:val="20"/>
-              </w:rPr>
-              <w:t>drop-down</w:t>
-            </w:r>
-            <w:r>
-              <w:rPr>
-                <w:sz w:val="20"/>
-                <w:szCs w:val="20"/>
-              </w:rPr>
-              <w:t xml:space="preserve"> menu)</w:t>
-            </w:r>
-          </w:p>
-        </w:tc>
-        <w:tc>
-          <w:tcPr>
-            <w:tcW w:w="1803" w:type="dxa"/>
-          </w:tcPr>
-          <w:p>
-            <w:pPr>
-              <w:rPr>
-                <w:sz w:val="20"/>
-                <w:szCs w:val="20"/>
-              </w:rPr>
-            </w:pPr>
-            <w:commentRangeStart w:id="3"/>
-            <w:r>
-              <w:rPr>
-                <w:sz w:val="20"/>
-                <w:szCs w:val="20"/>
-              </w:rPr>
-              <w:t>Text of directions to the room should display</w:t>
-            </w:r>
-            <w:r>
-              <w:rPr>
-                <w:sz w:val="20"/>
-                <w:szCs w:val="20"/>
-              </w:rPr>
-              <w:t xml:space="preserve"> on the same screen</w:t>
-            </w:r>
-            <w:commentRangeEnd w:id="3"/>
+              <w:t>7.</w:t>
+            </w:r>
+            <w:r>
+              <w:rPr>
+                <w:sz w:val="20"/>
+                <w:szCs w:val="20"/>
+              </w:rPr>
+              <w:t>1</w:t>
+            </w:r>
+          </w:p>
+        </w:tc>
+        <w:tc>
+          <w:tcPr>
+            <w:tcW w:w="2186" w:type="dxa"/>
+          </w:tcPr>
+          <w:p>
+            <w:pPr>
+              <w:rPr>
+                <w:sz w:val="20"/>
+                <w:szCs w:val="20"/>
+              </w:rPr>
+            </w:pPr>
+            <w:r>
+              <w:rPr>
+                <w:sz w:val="20"/>
+                <w:szCs w:val="20"/>
+              </w:rPr>
+              <w:t>Load get directions screen for</w:t>
+            </w:r>
+            <w:r>
+              <w:rPr>
+                <w:sz w:val="20"/>
+                <w:szCs w:val="20"/>
+              </w:rPr>
+              <w:t xml:space="preserve"> </w:t>
+            </w:r>
+            <w:r>
+              <w:rPr>
+                <w:sz w:val="20"/>
+                <w:szCs w:val="20"/>
+              </w:rPr>
+              <w:t>all tutor rooms</w:t>
+            </w:r>
+            <w:r>
+              <w:rPr>
+                <w:sz w:val="20"/>
+                <w:szCs w:val="20"/>
+              </w:rPr>
+              <w:t xml:space="preserve"> (using stairs and elevator)</w:t>
+            </w:r>
+          </w:p>
+        </w:tc>
+        <w:tc>
+          <w:tcPr>
+            <w:tcW w:w="1826" w:type="dxa"/>
+          </w:tcPr>
+          <w:p>
+            <w:pPr>
+              <w:rPr>
+                <w:sz w:val="20"/>
+                <w:szCs w:val="20"/>
+              </w:rPr>
+            </w:pPr>
+            <w:commentRangeStart w:id="2"/>
+            <w:r>
+              <w:rPr>
+                <w:sz w:val="20"/>
+                <w:szCs w:val="20"/>
+              </w:rPr>
+              <w:t>Text of directions to room</w:t>
+            </w:r>
+            <w:r>
+              <w:rPr>
+                <w:sz w:val="20"/>
+                <w:szCs w:val="20"/>
+              </w:rPr>
+              <w:t>s</w:t>
+            </w:r>
+            <w:r>
+              <w:rPr>
+                <w:sz w:val="20"/>
+                <w:szCs w:val="20"/>
+              </w:rPr>
+              <w:t xml:space="preserve"> should display</w:t>
+            </w:r>
+            <w:commentRangeEnd w:id="2"/>
             <w:r>
               <w:rPr>
                 <w:rStyle w:val="CommentReference"/>
               </w:rPr>
-              <w:commentReference w:id="3"/>
-            </w:r>
-          </w:p>
-        </w:tc>
-        <w:tc>
-          <w:tcPr>
-            <w:tcW w:w="1803" w:type="dxa"/>
-          </w:tcPr>
-          <w:p>
-            <w:pPr>
-              <w:rPr>
-                <w:sz w:val="20"/>
-                <w:szCs w:val="20"/>
-              </w:rPr>
-            </w:pPr>
-          </w:p>
-        </w:tc>
-        <w:tc>
-          <w:tcPr>
-            <w:tcW w:w="1804" w:type="dxa"/>
+              <w:commentReference w:id="2"/>
+            </w:r>
+          </w:p>
+        </w:tc>
+        <w:tc>
+          <w:tcPr>
+            <w:tcW w:w="1795" w:type="dxa"/>
+          </w:tcPr>
+          <w:p>
+            <w:pPr>
+              <w:rPr>
+                <w:sz w:val="20"/>
+                <w:szCs w:val="20"/>
+              </w:rPr>
+            </w:pPr>
+          </w:p>
+        </w:tc>
+        <w:tc>
+          <w:tcPr>
+            <w:tcW w:w="1801" w:type="dxa"/>
           </w:tcPr>
           <w:p>
             <w:pPr>
@@ -1653,7 +1741,7 @@
       <w:tr>
         <w:tc>
           <w:tcPr>
-            <w:tcW w:w="1413" w:type="dxa"/>
+            <w:tcW w:w="1408" w:type="dxa"/>
           </w:tcPr>
           <w:p>
             <w:pPr>
@@ -1668,66 +1756,115 @@
                 <w:sz w:val="20"/>
                 <w:szCs w:val="20"/>
               </w:rPr>
-              <w:t>9</w:t>
-            </w:r>
-          </w:p>
-        </w:tc>
-        <w:tc>
-          <w:tcPr>
-            <w:tcW w:w="2193" w:type="dxa"/>
-          </w:tcPr>
-          <w:p>
-            <w:pPr>
-              <w:rPr>
-                <w:sz w:val="20"/>
-                <w:szCs w:val="20"/>
-              </w:rPr>
-            </w:pPr>
-            <w:r>
-              <w:rPr>
-                <w:sz w:val="20"/>
-                <w:szCs w:val="20"/>
-              </w:rPr>
-              <w:t>Search for a tutor room using search button on the top right of a screen</w:t>
-            </w:r>
-          </w:p>
-        </w:tc>
-        <w:tc>
-          <w:tcPr>
-            <w:tcW w:w="1803" w:type="dxa"/>
-          </w:tcPr>
-          <w:p>
-            <w:pPr>
-              <w:rPr>
-                <w:sz w:val="20"/>
-                <w:szCs w:val="20"/>
-              </w:rPr>
-            </w:pPr>
-            <w:r>
-              <w:rPr>
-                <w:sz w:val="20"/>
-                <w:szCs w:val="20"/>
-              </w:rPr>
-              <w:t>Search results should display on screen in a list</w:t>
-            </w:r>
-          </w:p>
-        </w:tc>
-        <w:tc>
-          <w:tcPr>
-            <w:tcW w:w="1803" w:type="dxa"/>
-          </w:tcPr>
-          <w:p>
-            <w:pPr>
-              <w:rPr>
-                <w:sz w:val="20"/>
-                <w:szCs w:val="20"/>
-              </w:rPr>
-            </w:pPr>
-          </w:p>
-        </w:tc>
-        <w:tc>
-          <w:tcPr>
-            <w:tcW w:w="1804" w:type="dxa"/>
+              <w:t>7.</w:t>
+            </w:r>
+            <w:r>
+              <w:rPr>
+                <w:sz w:val="20"/>
+                <w:szCs w:val="20"/>
+              </w:rPr>
+              <w:t>2</w:t>
+            </w:r>
+          </w:p>
+        </w:tc>
+        <w:tc>
+          <w:tcPr>
+            <w:tcW w:w="2186" w:type="dxa"/>
+          </w:tcPr>
+          <w:p>
+            <w:pPr>
+              <w:rPr>
+                <w:sz w:val="20"/>
+                <w:szCs w:val="20"/>
+              </w:rPr>
+            </w:pPr>
+            <w:r>
+              <w:rPr>
+                <w:sz w:val="20"/>
+                <w:szCs w:val="20"/>
+              </w:rPr>
+              <w:t xml:space="preserve">Load get directions screen for all </w:t>
+            </w:r>
+            <w:r>
+              <w:rPr>
+                <w:sz w:val="20"/>
+                <w:szCs w:val="20"/>
+              </w:rPr>
+              <w:t>study</w:t>
+            </w:r>
+            <w:r>
+              <w:rPr>
+                <w:sz w:val="20"/>
+                <w:szCs w:val="20"/>
+              </w:rPr>
+              <w:t xml:space="preserve"> s</w:t>
+            </w:r>
+            <w:r>
+              <w:rPr>
+                <w:sz w:val="20"/>
+                <w:szCs w:val="20"/>
+              </w:rPr>
+              <w:t>paces</w:t>
+            </w:r>
+            <w:r>
+              <w:rPr>
+                <w:sz w:val="20"/>
+                <w:szCs w:val="20"/>
+              </w:rPr>
+              <w:t xml:space="preserve"> (using stairs and elevator)</w:t>
+            </w:r>
+          </w:p>
+        </w:tc>
+        <w:tc>
+          <w:tcPr>
+            <w:tcW w:w="1826" w:type="dxa"/>
+          </w:tcPr>
+          <w:p>
+            <w:pPr>
+              <w:rPr>
+                <w:sz w:val="20"/>
+                <w:szCs w:val="20"/>
+              </w:rPr>
+            </w:pPr>
+            <w:r>
+              <w:rPr>
+                <w:sz w:val="20"/>
+                <w:szCs w:val="20"/>
+              </w:rPr>
+              <w:t xml:space="preserve">Text of directions to </w:t>
+            </w:r>
+            <w:r>
+              <w:rPr>
+                <w:sz w:val="20"/>
+                <w:szCs w:val="20"/>
+              </w:rPr>
+              <w:t>study spaces</w:t>
+            </w:r>
+            <w:r>
+              <w:rPr>
+                <w:sz w:val="20"/>
+                <w:szCs w:val="20"/>
+              </w:rPr>
+              <w:t xml:space="preserve"> should display</w:t>
+            </w:r>
+          </w:p>
+        </w:tc>
+        <w:tc>
+          <w:tcPr>
+            <w:tcW w:w="1795" w:type="dxa"/>
+          </w:tcPr>
+          <w:p>
+            <w:pPr>
+              <w:rPr>
+                <w:sz w:val="20"/>
+                <w:szCs w:val="20"/>
+              </w:rPr>
+            </w:pPr>
+          </w:p>
+        </w:tc>
+        <w:tc>
+          <w:tcPr>
+            <w:tcW w:w="1801" w:type="dxa"/>
           </w:tcPr>
           <w:p>
             <w:pPr>
@@ -1742,7 +1879,7 @@
       <w:tr>
         <w:tc>
           <w:tcPr>
-            <w:tcW w:w="1413" w:type="dxa"/>
+            <w:tcW w:w="1408" w:type="dxa"/>
           </w:tcPr>
           <w:p>
             <w:pPr>
@@ -1757,82 +1894,101 @@
                 <w:sz w:val="20"/>
                 <w:szCs w:val="20"/>
               </w:rPr>
-              <w:t>10</w:t>
-            </w:r>
-          </w:p>
-        </w:tc>
-        <w:tc>
-          <w:tcPr>
-            <w:tcW w:w="2193" w:type="dxa"/>
-          </w:tcPr>
-          <w:p>
-            <w:pPr>
-              <w:rPr>
-                <w:sz w:val="20"/>
-                <w:szCs w:val="20"/>
-              </w:rPr>
-            </w:pPr>
-            <w:r>
-              <w:rPr>
-                <w:sz w:val="20"/>
-                <w:szCs w:val="20"/>
-              </w:rPr>
-              <w:t xml:space="preserve">Search for a tutor room from the </w:t>
-            </w:r>
-            <w:proofErr w:type="gramStart"/>
-            <w:r>
-              <w:rPr>
-                <w:sz w:val="20"/>
-                <w:szCs w:val="20"/>
-              </w:rPr>
-              <w:t>levels</w:t>
-            </w:r>
-            <w:proofErr w:type="gramEnd"/>
-            <w:r>
-              <w:rPr>
-                <w:sz w:val="20"/>
-                <w:szCs w:val="20"/>
-              </w:rPr>
-              <w:t xml:space="preserve"> screens</w:t>
-            </w:r>
-          </w:p>
-        </w:tc>
-        <w:tc>
-          <w:tcPr>
-            <w:tcW w:w="1803" w:type="dxa"/>
-          </w:tcPr>
-          <w:p>
-            <w:pPr>
-              <w:rPr>
-                <w:sz w:val="20"/>
-                <w:szCs w:val="20"/>
-              </w:rPr>
-            </w:pPr>
-            <w:r>
-              <w:rPr>
-                <w:sz w:val="20"/>
-                <w:szCs w:val="20"/>
-              </w:rPr>
-              <w:t>Search results should display on screen in a list</w:t>
-            </w:r>
-          </w:p>
-        </w:tc>
-        <w:tc>
-          <w:tcPr>
-            <w:tcW w:w="1803" w:type="dxa"/>
-          </w:tcPr>
-          <w:p>
-            <w:pPr>
-              <w:rPr>
-                <w:sz w:val="20"/>
-                <w:szCs w:val="20"/>
-              </w:rPr>
-            </w:pPr>
-          </w:p>
-        </w:tc>
-        <w:tc>
-          <w:tcPr>
-            <w:tcW w:w="1804" w:type="dxa"/>
+              <w:t>7.</w:t>
+            </w:r>
+            <w:r>
+              <w:rPr>
+                <w:sz w:val="20"/>
+                <w:szCs w:val="20"/>
+              </w:rPr>
+              <w:t>3</w:t>
+            </w:r>
+          </w:p>
+        </w:tc>
+        <w:tc>
+          <w:tcPr>
+            <w:tcW w:w="2186" w:type="dxa"/>
+          </w:tcPr>
+          <w:p>
+            <w:pPr>
+              <w:rPr>
+                <w:sz w:val="20"/>
+                <w:szCs w:val="20"/>
+              </w:rPr>
+            </w:pPr>
+            <w:r>
+              <w:rPr>
+                <w:sz w:val="20"/>
+                <w:szCs w:val="20"/>
+              </w:rPr>
+              <w:t xml:space="preserve">Load get directions screen for </w:t>
+            </w:r>
+            <w:r>
+              <w:rPr>
+                <w:sz w:val="20"/>
+                <w:szCs w:val="20"/>
+              </w:rPr>
+              <w:t>lecture theatre and flat floor teaching rooms</w:t>
+            </w:r>
+            <w:r>
+              <w:rPr>
+                <w:sz w:val="20"/>
+                <w:szCs w:val="20"/>
+              </w:rPr>
+              <w:t xml:space="preserve"> (using stairs and elevator)</w:t>
+            </w:r>
+          </w:p>
+        </w:tc>
+        <w:tc>
+          <w:tcPr>
+            <w:tcW w:w="1826" w:type="dxa"/>
+          </w:tcPr>
+          <w:p>
+            <w:pPr>
+              <w:rPr>
+                <w:sz w:val="20"/>
+                <w:szCs w:val="20"/>
+              </w:rPr>
+            </w:pPr>
+            <w:r>
+              <w:rPr>
+                <w:sz w:val="20"/>
+                <w:szCs w:val="20"/>
+              </w:rPr>
+              <w:t>Text of directions to room</w:t>
+            </w:r>
+            <w:r>
+              <w:rPr>
+                <w:sz w:val="20"/>
+                <w:szCs w:val="20"/>
+              </w:rPr>
+              <w:t>s</w:t>
+            </w:r>
+            <w:r>
+              <w:rPr>
+                <w:sz w:val="20"/>
+                <w:szCs w:val="20"/>
+              </w:rPr>
+              <w:t xml:space="preserve"> should display</w:t>
+            </w:r>
+          </w:p>
+        </w:tc>
+        <w:tc>
+          <w:tcPr>
+            <w:tcW w:w="1795" w:type="dxa"/>
+          </w:tcPr>
+          <w:p>
+            <w:pPr>
+              <w:rPr>
+                <w:sz w:val="20"/>
+                <w:szCs w:val="20"/>
+              </w:rPr>
+            </w:pPr>
+          </w:p>
+        </w:tc>
+        <w:tc>
+          <w:tcPr>
+            <w:tcW w:w="1801" w:type="dxa"/>
           </w:tcPr>
           <w:p>
             <w:pPr>
@@ -1847,7 +2003,7 @@
       <w:tr>
         <w:tc>
           <w:tcPr>
-            <w:tcW w:w="1413" w:type="dxa"/>
+            <w:tcW w:w="1408" w:type="dxa"/>
           </w:tcPr>
           <w:p>
             <w:pPr>
@@ -1862,73 +2018,137 @@
                 <w:sz w:val="20"/>
                 <w:szCs w:val="20"/>
               </w:rPr>
-              <w:t>11</w:t>
-            </w:r>
-          </w:p>
-        </w:tc>
-        <w:tc>
-          <w:tcPr>
-            <w:tcW w:w="2193" w:type="dxa"/>
-          </w:tcPr>
-          <w:p>
-            <w:pPr>
-              <w:rPr>
-                <w:sz w:val="20"/>
-                <w:szCs w:val="20"/>
-              </w:rPr>
-            </w:pPr>
-            <w:r>
-              <w:rPr>
-                <w:sz w:val="20"/>
-                <w:szCs w:val="20"/>
-              </w:rPr>
-              <w:t>Find a room using search button</w:t>
-            </w:r>
-            <w:r>
-              <w:rPr>
-                <w:sz w:val="20"/>
-                <w:szCs w:val="20"/>
-              </w:rPr>
-              <w:t xml:space="preserve"> on the top right of a screen</w:t>
-            </w:r>
-          </w:p>
-        </w:tc>
-        <w:tc>
-          <w:tcPr>
-            <w:tcW w:w="1803" w:type="dxa"/>
-          </w:tcPr>
-          <w:p>
-            <w:pPr>
-              <w:rPr>
-                <w:sz w:val="20"/>
-                <w:szCs w:val="20"/>
-              </w:rPr>
-            </w:pPr>
-            <w:r>
-              <w:rPr>
-                <w:sz w:val="20"/>
-                <w:szCs w:val="20"/>
-              </w:rPr>
-              <w:t>Search results should display on screen in a list</w:t>
-            </w:r>
-          </w:p>
-        </w:tc>
-        <w:tc>
-          <w:tcPr>
-            <w:tcW w:w="1803" w:type="dxa"/>
-          </w:tcPr>
-          <w:p>
-            <w:pPr>
-              <w:rPr>
-                <w:sz w:val="20"/>
-                <w:szCs w:val="20"/>
-              </w:rPr>
-            </w:pPr>
-          </w:p>
-        </w:tc>
-        <w:tc>
-          <w:tcPr>
-            <w:tcW w:w="1804" w:type="dxa"/>
+              <w:t>8</w:t>
+            </w:r>
+            <w:r>
+              <w:rPr>
+                <w:sz w:val="20"/>
+                <w:szCs w:val="20"/>
+              </w:rPr>
+              <w:t>.</w:t>
+            </w:r>
+            <w:r>
+              <w:rPr>
+                <w:sz w:val="20"/>
+                <w:szCs w:val="20"/>
+              </w:rPr>
+              <w:t>1</w:t>
+            </w:r>
+          </w:p>
+        </w:tc>
+        <w:tc>
+          <w:tcPr>
+            <w:tcW w:w="2186" w:type="dxa"/>
+          </w:tcPr>
+          <w:p>
+            <w:pPr>
+              <w:rPr>
+                <w:sz w:val="20"/>
+                <w:szCs w:val="20"/>
+              </w:rPr>
+            </w:pPr>
+            <w:r>
+              <w:rPr>
+                <w:sz w:val="20"/>
+                <w:szCs w:val="20"/>
+              </w:rPr>
+              <w:t xml:space="preserve">Get directions </w:t>
+            </w:r>
+            <w:r>
+              <w:rPr>
+                <w:sz w:val="20"/>
+                <w:szCs w:val="20"/>
+              </w:rPr>
+              <w:t xml:space="preserve">for all tutor rooms </w:t>
+            </w:r>
+            <w:r>
+              <w:rPr>
+                <w:sz w:val="20"/>
+                <w:szCs w:val="20"/>
+              </w:rPr>
+              <w:t xml:space="preserve">using </w:t>
+            </w:r>
+            <w:r>
+              <w:rPr>
+                <w:sz w:val="20"/>
+                <w:szCs w:val="20"/>
+              </w:rPr>
+              <w:t>extended search for the room</w:t>
+            </w:r>
+            <w:r>
+              <w:rPr>
+                <w:sz w:val="20"/>
+                <w:szCs w:val="20"/>
+              </w:rPr>
+              <w:t>s</w:t>
+            </w:r>
+            <w:r>
+              <w:rPr>
+                <w:sz w:val="20"/>
+                <w:szCs w:val="20"/>
+              </w:rPr>
+              <w:t xml:space="preserve"> (select starting point from a drop-down menu)</w:t>
+            </w:r>
+          </w:p>
+        </w:tc>
+        <w:tc>
+          <w:tcPr>
+            <w:tcW w:w="1826" w:type="dxa"/>
+          </w:tcPr>
+          <w:p>
+            <w:pPr>
+              <w:rPr>
+                <w:sz w:val="20"/>
+                <w:szCs w:val="20"/>
+              </w:rPr>
+            </w:pPr>
+            <w:commentRangeStart w:id="3"/>
+            <w:r>
+              <w:rPr>
+                <w:sz w:val="20"/>
+                <w:szCs w:val="20"/>
+              </w:rPr>
+              <w:t>Text of directions to room</w:t>
+            </w:r>
+            <w:r>
+              <w:rPr>
+                <w:sz w:val="20"/>
+                <w:szCs w:val="20"/>
+              </w:rPr>
+              <w:t>s</w:t>
+            </w:r>
+            <w:r>
+              <w:rPr>
+                <w:sz w:val="20"/>
+                <w:szCs w:val="20"/>
+              </w:rPr>
+              <w:t xml:space="preserve"> should display on the same screen</w:t>
+            </w:r>
+            <w:commentRangeEnd w:id="3"/>
+            <w:r>
+              <w:rPr>
+                <w:rStyle w:val="CommentReference"/>
+              </w:rPr>
+              <w:commentReference w:id="3"/>
+            </w:r>
+          </w:p>
+        </w:tc>
+        <w:tc>
+          <w:tcPr>
+            <w:tcW w:w="1795" w:type="dxa"/>
+          </w:tcPr>
+          <w:p>
+            <w:pPr>
+              <w:rPr>
+                <w:sz w:val="20"/>
+                <w:szCs w:val="20"/>
+              </w:rPr>
+            </w:pPr>
+          </w:p>
+        </w:tc>
+        <w:tc>
+          <w:tcPr>
+            <w:tcW w:w="1801" w:type="dxa"/>
           </w:tcPr>
           <w:p>
             <w:pPr>
@@ -1943,7 +2163,7 @@
       <w:tr>
         <w:tc>
           <w:tcPr>
-            <w:tcW w:w="1413" w:type="dxa"/>
+            <w:tcW w:w="1408" w:type="dxa"/>
           </w:tcPr>
           <w:p>
             <w:pPr>
@@ -1958,81 +2178,125 @@
                 <w:sz w:val="20"/>
                 <w:szCs w:val="20"/>
               </w:rPr>
-              <w:t>12</w:t>
-            </w:r>
-          </w:p>
-        </w:tc>
-        <w:tc>
-          <w:tcPr>
-            <w:tcW w:w="2193" w:type="dxa"/>
-          </w:tcPr>
-          <w:p>
-            <w:pPr>
-              <w:rPr>
-                <w:sz w:val="20"/>
-                <w:szCs w:val="20"/>
-              </w:rPr>
-            </w:pPr>
-            <w:r>
-              <w:rPr>
-                <w:sz w:val="20"/>
-                <w:szCs w:val="20"/>
-              </w:rPr>
-              <w:t>Find a room from the find a room screen</w:t>
-            </w:r>
-          </w:p>
-        </w:tc>
-        <w:tc>
-          <w:tcPr>
-            <w:tcW w:w="1803" w:type="dxa"/>
-          </w:tcPr>
-          <w:p>
-            <w:pPr>
-              <w:rPr>
-                <w:sz w:val="20"/>
-                <w:szCs w:val="20"/>
-              </w:rPr>
-            </w:pPr>
-            <w:r>
-              <w:rPr>
-                <w:sz w:val="20"/>
-                <w:szCs w:val="20"/>
-              </w:rPr>
-              <w:t>Search results should display on screen in a list</w:t>
-            </w:r>
-          </w:p>
-        </w:tc>
-        <w:tc>
-          <w:tcPr>
-            <w:tcW w:w="1803" w:type="dxa"/>
-          </w:tcPr>
-          <w:p>
-            <w:pPr>
-              <w:rPr>
-                <w:sz w:val="20"/>
-                <w:szCs w:val="20"/>
-              </w:rPr>
-            </w:pPr>
-          </w:p>
-        </w:tc>
-        <w:tc>
-          <w:tcPr>
-            <w:tcW w:w="1804" w:type="dxa"/>
-          </w:tcPr>
-          <w:p>
-            <w:pPr>
-              <w:rPr>
-                <w:sz w:val="20"/>
-                <w:szCs w:val="20"/>
-              </w:rPr>
-            </w:pPr>
-          </w:p>
-        </w:tc>
+              <w:t>8.</w:t>
+            </w:r>
+            <w:r>
+              <w:rPr>
+                <w:sz w:val="20"/>
+                <w:szCs w:val="20"/>
+              </w:rPr>
+              <w:t>2</w:t>
+            </w:r>
+          </w:p>
+        </w:tc>
+        <w:tc>
+          <w:tcPr>
+            <w:tcW w:w="2186" w:type="dxa"/>
+          </w:tcPr>
+          <w:p>
+            <w:pPr>
+              <w:rPr>
+                <w:sz w:val="20"/>
+                <w:szCs w:val="20"/>
+              </w:rPr>
+            </w:pPr>
+            <w:r>
+              <w:rPr>
+                <w:sz w:val="20"/>
+                <w:szCs w:val="20"/>
+              </w:rPr>
+              <w:t>Get directions for all study spaces</w:t>
+            </w:r>
+            <w:r>
+              <w:rPr>
+                <w:sz w:val="20"/>
+                <w:szCs w:val="20"/>
+              </w:rPr>
+              <w:t xml:space="preserve"> </w:t>
+            </w:r>
+            <w:r>
+              <w:rPr>
+                <w:sz w:val="20"/>
+                <w:szCs w:val="20"/>
+              </w:rPr>
+              <w:t>using extended search (select starting point from a drop-down menu)</w:t>
+            </w:r>
+          </w:p>
+        </w:tc>
+        <w:tc>
+          <w:tcPr>
+            <w:tcW w:w="1826" w:type="dxa"/>
+          </w:tcPr>
+          <w:p>
+            <w:pPr>
+              <w:rPr>
+                <w:sz w:val="20"/>
+                <w:szCs w:val="20"/>
+              </w:rPr>
+            </w:pPr>
+            <w:r>
+              <w:rPr>
+                <w:sz w:val="20"/>
+                <w:szCs w:val="20"/>
+              </w:rPr>
+              <w:t xml:space="preserve">Text of directions to </w:t>
+            </w:r>
+            <w:r>
+              <w:rPr>
+                <w:sz w:val="20"/>
+                <w:szCs w:val="20"/>
+              </w:rPr>
+              <w:t>study spaces</w:t>
+            </w:r>
+            <w:r>
+              <w:rPr>
+                <w:sz w:val="20"/>
+                <w:szCs w:val="20"/>
+              </w:rPr>
+              <w:t xml:space="preserve"> </w:t>
+            </w:r>
+            <w:r>
+              <w:rPr>
+                <w:sz w:val="20"/>
+                <w:szCs w:val="20"/>
+              </w:rPr>
+              <w:t>should display on the same screen</w:t>
+            </w:r>
+          </w:p>
+        </w:tc>
+        <w:tc>
+          <w:tcPr>
+            <w:tcW w:w="1795" w:type="dxa"/>
+          </w:tcPr>
+          <w:p>
+            <w:pPr>
+              <w:rPr>
+                <w:sz w:val="20"/>
+                <w:szCs w:val="20"/>
+              </w:rPr>
+            </w:pPr>
+          </w:p>
+        </w:tc>
+        <w:tc>
+          <w:tcPr>
+            <w:tcW w:w="1801" w:type="dxa"/>
+          </w:tcPr>
+          <w:p>
+            <w:pPr>
+              <w:rPr>
+                <w:sz w:val="20"/>
+                <w:szCs w:val="20"/>
+              </w:rPr>
+            </w:pPr>
+          </w:p>
+        </w:tc>
+        <w:bookmarkStart w:id="4" w:name="_GoBack"/>
+        <w:bookmarkEnd w:id="4"/>
       </w:tr>
       <w:tr>
         <w:tc>
           <w:tcPr>
-            <w:tcW w:w="1413" w:type="dxa"/>
+            <w:tcW w:w="1408" w:type="dxa"/>
           </w:tcPr>
           <w:p>
             <w:pPr>
@@ -2047,66 +2311,115 @@
                 <w:sz w:val="20"/>
                 <w:szCs w:val="20"/>
               </w:rPr>
-              <w:t>13</w:t>
-            </w:r>
-          </w:p>
-        </w:tc>
-        <w:tc>
-          <w:tcPr>
-            <w:tcW w:w="2193" w:type="dxa"/>
-          </w:tcPr>
-          <w:p>
-            <w:pPr>
-              <w:rPr>
-                <w:sz w:val="20"/>
-                <w:szCs w:val="20"/>
-              </w:rPr>
-            </w:pPr>
-            <w:r>
-              <w:rPr>
-                <w:sz w:val="20"/>
-                <w:szCs w:val="20"/>
-              </w:rPr>
-              <w:t>View enlarged floor maps on different floors</w:t>
-            </w:r>
-          </w:p>
-        </w:tc>
-        <w:tc>
-          <w:tcPr>
-            <w:tcW w:w="1803" w:type="dxa"/>
-          </w:tcPr>
-          <w:p>
-            <w:pPr>
-              <w:rPr>
-                <w:sz w:val="20"/>
-                <w:szCs w:val="20"/>
-              </w:rPr>
-            </w:pPr>
-            <w:r>
-              <w:rPr>
-                <w:sz w:val="20"/>
-                <w:szCs w:val="20"/>
-              </w:rPr>
-              <w:t>Floor plan with a darkened background of the screen should display</w:t>
-            </w:r>
-          </w:p>
-        </w:tc>
-        <w:tc>
-          <w:tcPr>
-            <w:tcW w:w="1803" w:type="dxa"/>
-          </w:tcPr>
-          <w:p>
-            <w:pPr>
-              <w:rPr>
-                <w:sz w:val="20"/>
-                <w:szCs w:val="20"/>
-              </w:rPr>
-            </w:pPr>
-          </w:p>
-        </w:tc>
-        <w:tc>
-          <w:tcPr>
-            <w:tcW w:w="1804" w:type="dxa"/>
+              <w:t>8.</w:t>
+            </w:r>
+            <w:r>
+              <w:rPr>
+                <w:sz w:val="20"/>
+                <w:szCs w:val="20"/>
+              </w:rPr>
+              <w:t>3</w:t>
+            </w:r>
+          </w:p>
+        </w:tc>
+        <w:tc>
+          <w:tcPr>
+            <w:tcW w:w="2186" w:type="dxa"/>
+          </w:tcPr>
+          <w:p>
+            <w:pPr>
+              <w:rPr>
+                <w:sz w:val="20"/>
+                <w:szCs w:val="20"/>
+              </w:rPr>
+            </w:pPr>
+            <w:r>
+              <w:rPr>
+                <w:sz w:val="20"/>
+                <w:szCs w:val="20"/>
+              </w:rPr>
+              <w:t>Get directions for lecture theatre and flat floor teaching rooms</w:t>
+            </w:r>
+            <w:r>
+              <w:rPr>
+                <w:sz w:val="20"/>
+                <w:szCs w:val="20"/>
+              </w:rPr>
+              <w:t xml:space="preserve"> </w:t>
+            </w:r>
+            <w:r>
+              <w:rPr>
+                <w:sz w:val="20"/>
+                <w:szCs w:val="20"/>
+              </w:rPr>
+              <w:t>using extended search</w:t>
+            </w:r>
+            <w:r>
+              <w:rPr>
+                <w:sz w:val="20"/>
+                <w:szCs w:val="20"/>
+              </w:rPr>
+              <w:t xml:space="preserve"> </w:t>
+            </w:r>
+            <w:r>
+              <w:rPr>
+                <w:sz w:val="20"/>
+                <w:szCs w:val="20"/>
+              </w:rPr>
+              <w:t>(select starting point from a drop-down menu)</w:t>
+            </w:r>
+          </w:p>
+        </w:tc>
+        <w:tc>
+          <w:tcPr>
+            <w:tcW w:w="1826" w:type="dxa"/>
+          </w:tcPr>
+          <w:p>
+            <w:pPr>
+              <w:rPr>
+                <w:sz w:val="20"/>
+                <w:szCs w:val="20"/>
+              </w:rPr>
+            </w:pPr>
+            <w:r>
+              <w:rPr>
+                <w:sz w:val="20"/>
+                <w:szCs w:val="20"/>
+              </w:rPr>
+              <w:t>Text of directions to room</w:t>
+            </w:r>
+            <w:r>
+              <w:rPr>
+                <w:sz w:val="20"/>
+                <w:szCs w:val="20"/>
+              </w:rPr>
+              <w:t>s</w:t>
+            </w:r>
+            <w:r>
+              <w:rPr>
+                <w:sz w:val="20"/>
+                <w:szCs w:val="20"/>
+              </w:rPr>
+              <w:t xml:space="preserve"> should display on the same screen</w:t>
+            </w:r>
+          </w:p>
+        </w:tc>
+        <w:tc>
+          <w:tcPr>
+            <w:tcW w:w="1795" w:type="dxa"/>
+          </w:tcPr>
+          <w:p>
+            <w:pPr>
+              <w:rPr>
+                <w:sz w:val="20"/>
+                <w:szCs w:val="20"/>
+              </w:rPr>
+            </w:pPr>
+          </w:p>
+        </w:tc>
+        <w:tc>
+          <w:tcPr>
+            <w:tcW w:w="1801" w:type="dxa"/>
           </w:tcPr>
           <w:p>
             <w:pPr>
@@ -2121,7 +2434,7 @@
       <w:tr>
         <w:tc>
           <w:tcPr>
-            <w:tcW w:w="1413" w:type="dxa"/>
+            <w:tcW w:w="1408" w:type="dxa"/>
           </w:tcPr>
           <w:p>
             <w:pPr>
@@ -2136,66 +2449,66 @@
                 <w:sz w:val="20"/>
                 <w:szCs w:val="20"/>
               </w:rPr>
-              <w:t>14</w:t>
-            </w:r>
-          </w:p>
-        </w:tc>
-        <w:tc>
-          <w:tcPr>
-            <w:tcW w:w="2193" w:type="dxa"/>
-          </w:tcPr>
-          <w:p>
-            <w:pPr>
-              <w:rPr>
-                <w:sz w:val="20"/>
-                <w:szCs w:val="20"/>
-              </w:rPr>
-            </w:pPr>
-            <w:r>
-              <w:rPr>
-                <w:sz w:val="20"/>
-                <w:szCs w:val="20"/>
-              </w:rPr>
-              <w:t>Load building information screen</w:t>
-            </w:r>
-          </w:p>
-        </w:tc>
-        <w:tc>
-          <w:tcPr>
-            <w:tcW w:w="1803" w:type="dxa"/>
-          </w:tcPr>
-          <w:p>
-            <w:pPr>
-              <w:rPr>
-                <w:sz w:val="20"/>
-                <w:szCs w:val="20"/>
-              </w:rPr>
-            </w:pPr>
-            <w:r>
-              <w:rPr>
-                <w:sz w:val="20"/>
-                <w:szCs w:val="20"/>
-              </w:rPr>
-              <w:t>Screen with building information should display</w:t>
-            </w:r>
-          </w:p>
-        </w:tc>
-        <w:tc>
-          <w:tcPr>
-            <w:tcW w:w="1803" w:type="dxa"/>
-          </w:tcPr>
-          <w:p>
-            <w:pPr>
-              <w:rPr>
-                <w:sz w:val="20"/>
-                <w:szCs w:val="20"/>
-              </w:rPr>
-            </w:pPr>
-          </w:p>
-        </w:tc>
-        <w:tc>
-          <w:tcPr>
-            <w:tcW w:w="1804" w:type="dxa"/>
+              <w:t>9</w:t>
+            </w:r>
+          </w:p>
+        </w:tc>
+        <w:tc>
+          <w:tcPr>
+            <w:tcW w:w="2186" w:type="dxa"/>
+          </w:tcPr>
+          <w:p>
+            <w:pPr>
+              <w:rPr>
+                <w:sz w:val="20"/>
+                <w:szCs w:val="20"/>
+              </w:rPr>
+            </w:pPr>
+            <w:r>
+              <w:rPr>
+                <w:sz w:val="20"/>
+                <w:szCs w:val="20"/>
+              </w:rPr>
+              <w:t>Search for a tutor room using search button on the top right of a screen</w:t>
+            </w:r>
+          </w:p>
+        </w:tc>
+        <w:tc>
+          <w:tcPr>
+            <w:tcW w:w="1826" w:type="dxa"/>
+          </w:tcPr>
+          <w:p>
+            <w:pPr>
+              <w:rPr>
+                <w:sz w:val="20"/>
+                <w:szCs w:val="20"/>
+              </w:rPr>
+            </w:pPr>
+            <w:r>
+              <w:rPr>
+                <w:sz w:val="20"/>
+                <w:szCs w:val="20"/>
+              </w:rPr>
+              <w:t>Search results should display on screen in a list</w:t>
+            </w:r>
+          </w:p>
+        </w:tc>
+        <w:tc>
+          <w:tcPr>
+            <w:tcW w:w="1795" w:type="dxa"/>
+          </w:tcPr>
+          <w:p>
+            <w:pPr>
+              <w:rPr>
+                <w:sz w:val="20"/>
+                <w:szCs w:val="20"/>
+              </w:rPr>
+            </w:pPr>
+          </w:p>
+        </w:tc>
+        <w:tc>
+          <w:tcPr>
+            <w:tcW w:w="1801" w:type="dxa"/>
           </w:tcPr>
           <w:p>
             <w:pPr>
@@ -2210,7 +2523,7 @@
       <w:tr>
         <w:tc>
           <w:tcPr>
-            <w:tcW w:w="1413" w:type="dxa"/>
+            <w:tcW w:w="1408" w:type="dxa"/>
           </w:tcPr>
           <w:p>
             <w:pPr>
@@ -2225,66 +2538,82 @@
                 <w:sz w:val="20"/>
                 <w:szCs w:val="20"/>
               </w:rPr>
-              <w:t>15</w:t>
-            </w:r>
-          </w:p>
-        </w:tc>
-        <w:tc>
-          <w:tcPr>
-            <w:tcW w:w="2193" w:type="dxa"/>
-          </w:tcPr>
-          <w:p>
-            <w:pPr>
-              <w:rPr>
-                <w:sz w:val="20"/>
-                <w:szCs w:val="20"/>
-              </w:rPr>
-            </w:pPr>
-            <w:r>
-              <w:rPr>
-                <w:sz w:val="20"/>
-                <w:szCs w:val="20"/>
-              </w:rPr>
-              <w:t>Run the app in the background</w:t>
-            </w:r>
-          </w:p>
-        </w:tc>
-        <w:tc>
-          <w:tcPr>
-            <w:tcW w:w="1803" w:type="dxa"/>
-          </w:tcPr>
-          <w:p>
-            <w:pPr>
-              <w:rPr>
-                <w:sz w:val="20"/>
-                <w:szCs w:val="20"/>
-              </w:rPr>
-            </w:pPr>
-            <w:r>
-              <w:rPr>
-                <w:sz w:val="20"/>
-                <w:szCs w:val="20"/>
-              </w:rPr>
-              <w:t>App should run in the background and be accessible after running in the background</w:t>
-            </w:r>
-          </w:p>
-        </w:tc>
-        <w:tc>
-          <w:tcPr>
-            <w:tcW w:w="1803" w:type="dxa"/>
-          </w:tcPr>
-          <w:p>
-            <w:pPr>
-              <w:rPr>
-                <w:sz w:val="20"/>
-                <w:szCs w:val="20"/>
-              </w:rPr>
-            </w:pPr>
-          </w:p>
-        </w:tc>
-        <w:tc>
-          <w:tcPr>
-            <w:tcW w:w="1804" w:type="dxa"/>
+              <w:t>10</w:t>
+            </w:r>
+          </w:p>
+        </w:tc>
+        <w:tc>
+          <w:tcPr>
+            <w:tcW w:w="2186" w:type="dxa"/>
+          </w:tcPr>
+          <w:p>
+            <w:pPr>
+              <w:rPr>
+                <w:sz w:val="20"/>
+                <w:szCs w:val="20"/>
+              </w:rPr>
+            </w:pPr>
+            <w:r>
+              <w:rPr>
+                <w:sz w:val="20"/>
+                <w:szCs w:val="20"/>
+              </w:rPr>
+              <w:t xml:space="preserve">Search for a tutor room from the </w:t>
+            </w:r>
+            <w:proofErr w:type="gramStart"/>
+            <w:r>
+              <w:rPr>
+                <w:sz w:val="20"/>
+                <w:szCs w:val="20"/>
+              </w:rPr>
+              <w:t>levels</w:t>
+            </w:r>
+            <w:proofErr w:type="gramEnd"/>
+            <w:r>
+              <w:rPr>
+                <w:sz w:val="20"/>
+                <w:szCs w:val="20"/>
+              </w:rPr>
+              <w:t xml:space="preserve"> screens</w:t>
+            </w:r>
+          </w:p>
+        </w:tc>
+        <w:tc>
+          <w:tcPr>
+            <w:tcW w:w="1826" w:type="dxa"/>
+          </w:tcPr>
+          <w:p>
+            <w:pPr>
+              <w:rPr>
+                <w:sz w:val="20"/>
+                <w:szCs w:val="20"/>
+              </w:rPr>
+            </w:pPr>
+            <w:r>
+              <w:rPr>
+                <w:sz w:val="20"/>
+                <w:szCs w:val="20"/>
+              </w:rPr>
+              <w:t>Search results should display on screen in a list</w:t>
+            </w:r>
+          </w:p>
+        </w:tc>
+        <w:tc>
+          <w:tcPr>
+            <w:tcW w:w="1795" w:type="dxa"/>
+          </w:tcPr>
+          <w:p>
+            <w:pPr>
+              <w:rPr>
+                <w:sz w:val="20"/>
+                <w:szCs w:val="20"/>
+              </w:rPr>
+            </w:pPr>
+          </w:p>
+        </w:tc>
+        <w:tc>
+          <w:tcPr>
+            <w:tcW w:w="1801" w:type="dxa"/>
           </w:tcPr>
           <w:p>
             <w:pPr>
@@ -2299,7 +2628,7 @@
       <w:tr>
         <w:tc>
           <w:tcPr>
-            <w:tcW w:w="1413" w:type="dxa"/>
+            <w:tcW w:w="1408" w:type="dxa"/>
           </w:tcPr>
           <w:p>
             <w:pPr>
@@ -2314,74 +2643,66 @@
                 <w:sz w:val="20"/>
                 <w:szCs w:val="20"/>
               </w:rPr>
-              <w:t>16</w:t>
-            </w:r>
-          </w:p>
-        </w:tc>
-        <w:tc>
-          <w:tcPr>
-            <w:tcW w:w="2193" w:type="dxa"/>
-          </w:tcPr>
-          <w:p>
-            <w:pPr>
-              <w:rPr>
-                <w:sz w:val="20"/>
-                <w:szCs w:val="20"/>
-              </w:rPr>
-            </w:pPr>
-            <w:r>
-              <w:rPr>
-                <w:sz w:val="20"/>
-                <w:szCs w:val="20"/>
-              </w:rPr>
-              <w:t>Usability test</w:t>
-            </w:r>
-          </w:p>
-        </w:tc>
-        <w:tc>
-          <w:tcPr>
-            <w:tcW w:w="1803" w:type="dxa"/>
-          </w:tcPr>
-          <w:p>
-            <w:pPr>
-              <w:rPr>
-                <w:sz w:val="20"/>
-                <w:szCs w:val="20"/>
-              </w:rPr>
-            </w:pPr>
-            <w:commentRangeStart w:id="4"/>
-            <w:r>
-              <w:rPr>
-                <w:sz w:val="20"/>
-                <w:szCs w:val="20"/>
-              </w:rPr>
-              <w:t>Test if the app is usable for existing university students and prospective students</w:t>
-            </w:r>
-            <w:commentRangeEnd w:id="4"/>
-            <w:r>
-              <w:rPr>
-                <w:rStyle w:val="CommentReference"/>
-              </w:rPr>
-              <w:commentReference w:id="4"/>
-            </w:r>
-          </w:p>
-        </w:tc>
-        <w:tc>
-          <w:tcPr>
-            <w:tcW w:w="1803" w:type="dxa"/>
-          </w:tcPr>
-          <w:p>
-            <w:pPr>
-              <w:rPr>
-                <w:sz w:val="20"/>
-                <w:szCs w:val="20"/>
-              </w:rPr>
-            </w:pPr>
-          </w:p>
-        </w:tc>
-        <w:tc>
-          <w:tcPr>
-            <w:tcW w:w="1804" w:type="dxa"/>
+              <w:t>11</w:t>
+            </w:r>
+          </w:p>
+        </w:tc>
+        <w:tc>
+          <w:tcPr>
+            <w:tcW w:w="2186" w:type="dxa"/>
+          </w:tcPr>
+          <w:p>
+            <w:pPr>
+              <w:rPr>
+                <w:sz w:val="20"/>
+                <w:szCs w:val="20"/>
+              </w:rPr>
+            </w:pPr>
+            <w:r>
+              <w:rPr>
+                <w:sz w:val="20"/>
+                <w:szCs w:val="20"/>
+              </w:rPr>
+              <w:t>Find a room using search button on the top right of a screen</w:t>
+            </w:r>
+          </w:p>
+        </w:tc>
+        <w:tc>
+          <w:tcPr>
+            <w:tcW w:w="1826" w:type="dxa"/>
+          </w:tcPr>
+          <w:p>
+            <w:pPr>
+              <w:rPr>
+                <w:sz w:val="20"/>
+                <w:szCs w:val="20"/>
+              </w:rPr>
+            </w:pPr>
+            <w:r>
+              <w:rPr>
+                <w:sz w:val="20"/>
+                <w:szCs w:val="20"/>
+              </w:rPr>
+              <w:t>Search results should display on screen in a list</w:t>
+            </w:r>
+          </w:p>
+        </w:tc>
+        <w:tc>
+          <w:tcPr>
+            <w:tcW w:w="1795" w:type="dxa"/>
+          </w:tcPr>
+          <w:p>
+            <w:pPr>
+              <w:rPr>
+                <w:sz w:val="20"/>
+                <w:szCs w:val="20"/>
+              </w:rPr>
+            </w:pPr>
+          </w:p>
+        </w:tc>
+        <w:tc>
+          <w:tcPr>
+            <w:tcW w:w="1801" w:type="dxa"/>
           </w:tcPr>
           <w:p>
             <w:pPr>
@@ -2396,7 +2717,7 @@
       <w:tr>
         <w:tc>
           <w:tcPr>
-            <w:tcW w:w="1413" w:type="dxa"/>
+            <w:tcW w:w="1408" w:type="dxa"/>
           </w:tcPr>
           <w:p>
             <w:pPr>
@@ -2411,69 +2732,81 @@
                 <w:sz w:val="20"/>
                 <w:szCs w:val="20"/>
               </w:rPr>
-              <w:t>17</w:t>
-            </w:r>
-          </w:p>
-        </w:tc>
-        <w:tc>
-          <w:tcPr>
-            <w:tcW w:w="2193" w:type="dxa"/>
-          </w:tcPr>
-          <w:p>
-            <w:pPr>
-              <w:rPr>
-                <w:sz w:val="20"/>
-                <w:szCs w:val="20"/>
-              </w:rPr>
-            </w:pPr>
-          </w:p>
-        </w:tc>
-        <w:tc>
-          <w:tcPr>
-            <w:tcW w:w="1803" w:type="dxa"/>
-          </w:tcPr>
-          <w:p>
-            <w:pPr>
-              <w:rPr>
-                <w:sz w:val="20"/>
-                <w:szCs w:val="20"/>
-              </w:rPr>
-            </w:pPr>
-          </w:p>
-        </w:tc>
-        <w:tc>
-          <w:tcPr>
-            <w:tcW w:w="1803" w:type="dxa"/>
-          </w:tcPr>
-          <w:p>
-            <w:pPr>
-              <w:rPr>
-                <w:sz w:val="20"/>
-                <w:szCs w:val="20"/>
-              </w:rPr>
-            </w:pPr>
-          </w:p>
-        </w:tc>
-        <w:tc>
-          <w:tcPr>
-            <w:tcW w:w="1804" w:type="dxa"/>
-          </w:tcPr>
-          <w:p>
-            <w:pPr>
-              <w:rPr>
-                <w:sz w:val="20"/>
-                <w:szCs w:val="20"/>
-              </w:rPr>
-            </w:pPr>
-          </w:p>
-        </w:tc>
-        <w:bookmarkStart w:id="5" w:name="_GoBack"/>
-        <w:bookmarkEnd w:id="5"/>
+              <w:t>12</w:t>
+            </w:r>
+          </w:p>
+        </w:tc>
+        <w:tc>
+          <w:tcPr>
+            <w:tcW w:w="2186" w:type="dxa"/>
+          </w:tcPr>
+          <w:p>
+            <w:pPr>
+              <w:rPr>
+                <w:sz w:val="20"/>
+                <w:szCs w:val="20"/>
+              </w:rPr>
+            </w:pPr>
+            <w:r>
+              <w:rPr>
+                <w:sz w:val="20"/>
+                <w:szCs w:val="20"/>
+              </w:rPr>
+              <w:t>Find a room from the find a room screen</w:t>
+            </w:r>
+          </w:p>
+        </w:tc>
+        <w:tc>
+          <w:tcPr>
+            <w:tcW w:w="1826" w:type="dxa"/>
+          </w:tcPr>
+          <w:p>
+            <w:pPr>
+              <w:rPr>
+                <w:sz w:val="20"/>
+                <w:szCs w:val="20"/>
+              </w:rPr>
+            </w:pPr>
+            <w:r>
+              <w:rPr>
+                <w:sz w:val="20"/>
+                <w:szCs w:val="20"/>
+              </w:rPr>
+              <w:t>Search results should display on screen in a list</w:t>
+            </w:r>
+          </w:p>
+        </w:tc>
+        <w:tc>
+          <w:tcPr>
+            <w:tcW w:w="1795" w:type="dxa"/>
+          </w:tcPr>
+          <w:p>
+            <w:pPr>
+              <w:rPr>
+                <w:sz w:val="20"/>
+                <w:szCs w:val="20"/>
+              </w:rPr>
+            </w:pPr>
+          </w:p>
+        </w:tc>
+        <w:tc>
+          <w:tcPr>
+            <w:tcW w:w="1801" w:type="dxa"/>
+          </w:tcPr>
+          <w:p>
+            <w:pPr>
+              <w:rPr>
+                <w:sz w:val="20"/>
+                <w:szCs w:val="20"/>
+              </w:rPr>
+            </w:pPr>
+          </w:p>
+        </w:tc>
       </w:tr>
       <w:tr>
         <w:tc>
           <w:tcPr>
-            <w:tcW w:w="1413" w:type="dxa"/>
+            <w:tcW w:w="1408" w:type="dxa"/>
           </w:tcPr>
           <w:p>
             <w:pPr>
@@ -2488,52 +2821,74 @@
                 <w:sz w:val="20"/>
                 <w:szCs w:val="20"/>
               </w:rPr>
-              <w:t>18</w:t>
-            </w:r>
-          </w:p>
-        </w:tc>
-        <w:tc>
-          <w:tcPr>
-            <w:tcW w:w="2193" w:type="dxa"/>
-          </w:tcPr>
-          <w:p>
-            <w:pPr>
-              <w:rPr>
-                <w:sz w:val="20"/>
-                <w:szCs w:val="20"/>
-              </w:rPr>
-            </w:pPr>
-          </w:p>
-        </w:tc>
-        <w:tc>
-          <w:tcPr>
-            <w:tcW w:w="1803" w:type="dxa"/>
-          </w:tcPr>
-          <w:p>
-            <w:pPr>
-              <w:rPr>
-                <w:sz w:val="20"/>
-                <w:szCs w:val="20"/>
-              </w:rPr>
-            </w:pPr>
-          </w:p>
-        </w:tc>
-        <w:tc>
-          <w:tcPr>
-            <w:tcW w:w="1803" w:type="dxa"/>
-          </w:tcPr>
-          <w:p>
-            <w:pPr>
-              <w:rPr>
-                <w:sz w:val="20"/>
-                <w:szCs w:val="20"/>
-              </w:rPr>
-            </w:pPr>
-          </w:p>
-        </w:tc>
-        <w:tc>
-          <w:tcPr>
-            <w:tcW w:w="1804" w:type="dxa"/>
+              <w:t>13</w:t>
+            </w:r>
+          </w:p>
+        </w:tc>
+        <w:tc>
+          <w:tcPr>
+            <w:tcW w:w="2186" w:type="dxa"/>
+          </w:tcPr>
+          <w:p>
+            <w:pPr>
+              <w:rPr>
+                <w:sz w:val="20"/>
+                <w:szCs w:val="20"/>
+              </w:rPr>
+            </w:pPr>
+            <w:r>
+              <w:rPr>
+                <w:sz w:val="20"/>
+                <w:szCs w:val="20"/>
+              </w:rPr>
+              <w:t>View enlarged floor maps on different floors</w:t>
+            </w:r>
+          </w:p>
+        </w:tc>
+        <w:tc>
+          <w:tcPr>
+            <w:tcW w:w="1826" w:type="dxa"/>
+          </w:tcPr>
+          <w:p>
+            <w:pPr>
+              <w:rPr>
+                <w:sz w:val="20"/>
+                <w:szCs w:val="20"/>
+              </w:rPr>
+            </w:pPr>
+            <w:r>
+              <w:rPr>
+                <w:sz w:val="20"/>
+                <w:szCs w:val="20"/>
+              </w:rPr>
+              <w:t xml:space="preserve">Floor plan with a darkened background of the </w:t>
+            </w:r>
+            <w:r>
+              <w:rPr>
+                <w:sz w:val="20"/>
+                <w:szCs w:val="20"/>
+              </w:rPr>
+              <w:lastRenderedPageBreak/>
+              <w:t>screen should display</w:t>
+            </w:r>
+          </w:p>
+        </w:tc>
+        <w:tc>
+          <w:tcPr>
+            <w:tcW w:w="1795" w:type="dxa"/>
+          </w:tcPr>
+          <w:p>
+            <w:pPr>
+              <w:rPr>
+                <w:sz w:val="20"/>
+                <w:szCs w:val="20"/>
+              </w:rPr>
+            </w:pPr>
+          </w:p>
+        </w:tc>
+        <w:tc>
+          <w:tcPr>
+            <w:tcW w:w="1801" w:type="dxa"/>
           </w:tcPr>
           <w:p>
             <w:pPr>
@@ -2548,7 +2903,7 @@
       <w:tr>
         <w:tc>
           <w:tcPr>
-            <w:tcW w:w="1413" w:type="dxa"/>
+            <w:tcW w:w="1408" w:type="dxa"/>
           </w:tcPr>
           <w:p>
             <w:pPr>
@@ -2563,52 +2918,66 @@
                 <w:sz w:val="20"/>
                 <w:szCs w:val="20"/>
               </w:rPr>
-              <w:t>19</w:t>
-            </w:r>
-          </w:p>
-        </w:tc>
-        <w:tc>
-          <w:tcPr>
-            <w:tcW w:w="2193" w:type="dxa"/>
-          </w:tcPr>
-          <w:p>
-            <w:pPr>
-              <w:rPr>
-                <w:sz w:val="20"/>
-                <w:szCs w:val="20"/>
-              </w:rPr>
-            </w:pPr>
-          </w:p>
-        </w:tc>
-        <w:tc>
-          <w:tcPr>
-            <w:tcW w:w="1803" w:type="dxa"/>
-          </w:tcPr>
-          <w:p>
-            <w:pPr>
-              <w:rPr>
-                <w:sz w:val="20"/>
-                <w:szCs w:val="20"/>
-              </w:rPr>
-            </w:pPr>
-          </w:p>
-        </w:tc>
-        <w:tc>
-          <w:tcPr>
-            <w:tcW w:w="1803" w:type="dxa"/>
-          </w:tcPr>
-          <w:p>
-            <w:pPr>
-              <w:rPr>
-                <w:sz w:val="20"/>
-                <w:szCs w:val="20"/>
-              </w:rPr>
-            </w:pPr>
-          </w:p>
-        </w:tc>
-        <w:tc>
-          <w:tcPr>
-            <w:tcW w:w="1804" w:type="dxa"/>
+              <w:t>14</w:t>
+            </w:r>
+          </w:p>
+        </w:tc>
+        <w:tc>
+          <w:tcPr>
+            <w:tcW w:w="2186" w:type="dxa"/>
+          </w:tcPr>
+          <w:p>
+            <w:pPr>
+              <w:rPr>
+                <w:sz w:val="20"/>
+                <w:szCs w:val="20"/>
+              </w:rPr>
+            </w:pPr>
+            <w:r>
+              <w:rPr>
+                <w:sz w:val="20"/>
+                <w:szCs w:val="20"/>
+              </w:rPr>
+              <w:t>Load building information screen</w:t>
+            </w:r>
+          </w:p>
+        </w:tc>
+        <w:tc>
+          <w:tcPr>
+            <w:tcW w:w="1826" w:type="dxa"/>
+          </w:tcPr>
+          <w:p>
+            <w:pPr>
+              <w:rPr>
+                <w:sz w:val="20"/>
+                <w:szCs w:val="20"/>
+              </w:rPr>
+            </w:pPr>
+            <w:r>
+              <w:rPr>
+                <w:sz w:val="20"/>
+                <w:szCs w:val="20"/>
+              </w:rPr>
+              <w:t>Screen with building information should display</w:t>
+            </w:r>
+          </w:p>
+        </w:tc>
+        <w:tc>
+          <w:tcPr>
+            <w:tcW w:w="1795" w:type="dxa"/>
+          </w:tcPr>
+          <w:p>
+            <w:pPr>
+              <w:rPr>
+                <w:sz w:val="20"/>
+                <w:szCs w:val="20"/>
+              </w:rPr>
+            </w:pPr>
+          </w:p>
+        </w:tc>
+        <w:tc>
+          <w:tcPr>
+            <w:tcW w:w="1801" w:type="dxa"/>
           </w:tcPr>
           <w:p>
             <w:pPr>
@@ -2623,7 +2992,7 @@
       <w:tr>
         <w:tc>
           <w:tcPr>
-            <w:tcW w:w="1413" w:type="dxa"/>
+            <w:tcW w:w="1408" w:type="dxa"/>
           </w:tcPr>
           <w:p>
             <w:pPr>
@@ -2638,52 +3007,66 @@
                 <w:sz w:val="20"/>
                 <w:szCs w:val="20"/>
               </w:rPr>
-              <w:t>20</w:t>
-            </w:r>
-          </w:p>
-        </w:tc>
-        <w:tc>
-          <w:tcPr>
-            <w:tcW w:w="2193" w:type="dxa"/>
-          </w:tcPr>
-          <w:p>
-            <w:pPr>
-              <w:rPr>
-                <w:sz w:val="20"/>
-                <w:szCs w:val="20"/>
-              </w:rPr>
-            </w:pPr>
-          </w:p>
-        </w:tc>
-        <w:tc>
-          <w:tcPr>
-            <w:tcW w:w="1803" w:type="dxa"/>
-          </w:tcPr>
-          <w:p>
-            <w:pPr>
-              <w:rPr>
-                <w:sz w:val="20"/>
-                <w:szCs w:val="20"/>
-              </w:rPr>
-            </w:pPr>
-          </w:p>
-        </w:tc>
-        <w:tc>
-          <w:tcPr>
-            <w:tcW w:w="1803" w:type="dxa"/>
-          </w:tcPr>
-          <w:p>
-            <w:pPr>
-              <w:rPr>
-                <w:sz w:val="20"/>
-                <w:szCs w:val="20"/>
-              </w:rPr>
-            </w:pPr>
-          </w:p>
-        </w:tc>
-        <w:tc>
-          <w:tcPr>
-            <w:tcW w:w="1804" w:type="dxa"/>
+              <w:t>15</w:t>
+            </w:r>
+          </w:p>
+        </w:tc>
+        <w:tc>
+          <w:tcPr>
+            <w:tcW w:w="2186" w:type="dxa"/>
+          </w:tcPr>
+          <w:p>
+            <w:pPr>
+              <w:rPr>
+                <w:sz w:val="20"/>
+                <w:szCs w:val="20"/>
+              </w:rPr>
+            </w:pPr>
+            <w:r>
+              <w:rPr>
+                <w:sz w:val="20"/>
+                <w:szCs w:val="20"/>
+              </w:rPr>
+              <w:t>Run the app in the background</w:t>
+            </w:r>
+          </w:p>
+        </w:tc>
+        <w:tc>
+          <w:tcPr>
+            <w:tcW w:w="1826" w:type="dxa"/>
+          </w:tcPr>
+          <w:p>
+            <w:pPr>
+              <w:rPr>
+                <w:sz w:val="20"/>
+                <w:szCs w:val="20"/>
+              </w:rPr>
+            </w:pPr>
+            <w:r>
+              <w:rPr>
+                <w:sz w:val="20"/>
+                <w:szCs w:val="20"/>
+              </w:rPr>
+              <w:t>App should run in the background and be accessible after running in the background</w:t>
+            </w:r>
+          </w:p>
+        </w:tc>
+        <w:tc>
+          <w:tcPr>
+            <w:tcW w:w="1795" w:type="dxa"/>
+          </w:tcPr>
+          <w:p>
+            <w:pPr>
+              <w:rPr>
+                <w:sz w:val="20"/>
+                <w:szCs w:val="20"/>
+              </w:rPr>
+            </w:pPr>
+          </w:p>
+        </w:tc>
+        <w:tc>
+          <w:tcPr>
+            <w:tcW w:w="1801" w:type="dxa"/>
           </w:tcPr>
           <w:p>
             <w:pPr>
@@ -2698,7 +3081,7 @@
       <w:tr>
         <w:tc>
           <w:tcPr>
-            <w:tcW w:w="1413" w:type="dxa"/>
+            <w:tcW w:w="1408" w:type="dxa"/>
           </w:tcPr>
           <w:p>
             <w:pPr>
@@ -2713,52 +3096,81 @@
                 <w:sz w:val="20"/>
                 <w:szCs w:val="20"/>
               </w:rPr>
-              <w:t>21</w:t>
-            </w:r>
-          </w:p>
-        </w:tc>
-        <w:tc>
-          <w:tcPr>
-            <w:tcW w:w="2193" w:type="dxa"/>
-          </w:tcPr>
-          <w:p>
-            <w:pPr>
-              <w:rPr>
-                <w:sz w:val="20"/>
-                <w:szCs w:val="20"/>
-              </w:rPr>
-            </w:pPr>
-          </w:p>
-        </w:tc>
-        <w:tc>
-          <w:tcPr>
-            <w:tcW w:w="1803" w:type="dxa"/>
-          </w:tcPr>
-          <w:p>
-            <w:pPr>
-              <w:rPr>
-                <w:sz w:val="20"/>
-                <w:szCs w:val="20"/>
-              </w:rPr>
-            </w:pPr>
-          </w:p>
-        </w:tc>
-        <w:tc>
-          <w:tcPr>
-            <w:tcW w:w="1803" w:type="dxa"/>
-          </w:tcPr>
-          <w:p>
-            <w:pPr>
-              <w:rPr>
-                <w:sz w:val="20"/>
-                <w:szCs w:val="20"/>
-              </w:rPr>
-            </w:pPr>
-          </w:p>
-        </w:tc>
-        <w:tc>
-          <w:tcPr>
-            <w:tcW w:w="1804" w:type="dxa"/>
+              <w:t>16</w:t>
+            </w:r>
+          </w:p>
+        </w:tc>
+        <w:tc>
+          <w:tcPr>
+            <w:tcW w:w="2186" w:type="dxa"/>
+          </w:tcPr>
+          <w:p>
+            <w:pPr>
+              <w:rPr>
+                <w:sz w:val="20"/>
+                <w:szCs w:val="20"/>
+              </w:rPr>
+            </w:pPr>
+            <w:r>
+              <w:rPr>
+                <w:sz w:val="20"/>
+                <w:szCs w:val="20"/>
+              </w:rPr>
+              <w:t>Get a user to try and use all features of the app</w:t>
+            </w:r>
+          </w:p>
+        </w:tc>
+        <w:tc>
+          <w:tcPr>
+            <w:tcW w:w="1826" w:type="dxa"/>
+          </w:tcPr>
+          <w:p>
+            <w:pPr>
+              <w:rPr>
+                <w:sz w:val="20"/>
+                <w:szCs w:val="20"/>
+              </w:rPr>
+            </w:pPr>
+            <w:commentRangeStart w:id="5"/>
+            <w:r>
+              <w:rPr>
+                <w:sz w:val="20"/>
+                <w:szCs w:val="20"/>
+              </w:rPr>
+              <w:t>The app should be usable for existing university students and prospective students</w:t>
+            </w:r>
+            <w:commentRangeEnd w:id="5"/>
+            <w:r>
+              <w:rPr>
+                <w:rStyle w:val="CommentReference"/>
+              </w:rPr>
+              <w:commentReference w:id="5"/>
+            </w:r>
+            <w:r>
+              <w:rPr>
+                <w:sz w:val="20"/>
+                <w:szCs w:val="20"/>
+              </w:rPr>
+              <w:t xml:space="preserve"> based on our user requirements</w:t>
+            </w:r>
+          </w:p>
+        </w:tc>
+        <w:tc>
+          <w:tcPr>
+            <w:tcW w:w="1795" w:type="dxa"/>
+          </w:tcPr>
+          <w:p>
+            <w:pPr>
+              <w:rPr>
+                <w:sz w:val="20"/>
+                <w:szCs w:val="20"/>
+              </w:rPr>
+            </w:pPr>
+          </w:p>
+        </w:tc>
+        <w:tc>
+          <w:tcPr>
+            <w:tcW w:w="1801" w:type="dxa"/>
           </w:tcPr>
           <w:p>
             <w:pPr>
@@ -2773,7 +3185,7 @@
       <w:tr>
         <w:tc>
           <w:tcPr>
-            <w:tcW w:w="1413" w:type="dxa"/>
+            <w:tcW w:w="1408" w:type="dxa"/>
           </w:tcPr>
           <w:p>
             <w:pPr>
@@ -2788,52 +3200,52 @@
                 <w:sz w:val="20"/>
                 <w:szCs w:val="20"/>
               </w:rPr>
-              <w:t>22</w:t>
-            </w:r>
-          </w:p>
-        </w:tc>
-        <w:tc>
-          <w:tcPr>
-            <w:tcW w:w="2193" w:type="dxa"/>
-          </w:tcPr>
-          <w:p>
-            <w:pPr>
-              <w:rPr>
-                <w:sz w:val="20"/>
-                <w:szCs w:val="20"/>
-              </w:rPr>
-            </w:pPr>
-          </w:p>
-        </w:tc>
-        <w:tc>
-          <w:tcPr>
-            <w:tcW w:w="1803" w:type="dxa"/>
-          </w:tcPr>
-          <w:p>
-            <w:pPr>
-              <w:rPr>
-                <w:sz w:val="20"/>
-                <w:szCs w:val="20"/>
-              </w:rPr>
-            </w:pPr>
-          </w:p>
-        </w:tc>
-        <w:tc>
-          <w:tcPr>
-            <w:tcW w:w="1803" w:type="dxa"/>
-          </w:tcPr>
-          <w:p>
-            <w:pPr>
-              <w:rPr>
-                <w:sz w:val="20"/>
-                <w:szCs w:val="20"/>
-              </w:rPr>
-            </w:pPr>
-          </w:p>
-        </w:tc>
-        <w:tc>
-          <w:tcPr>
-            <w:tcW w:w="1804" w:type="dxa"/>
+              <w:t>17</w:t>
+            </w:r>
+          </w:p>
+        </w:tc>
+        <w:tc>
+          <w:tcPr>
+            <w:tcW w:w="2186" w:type="dxa"/>
+          </w:tcPr>
+          <w:p>
+            <w:pPr>
+              <w:rPr>
+                <w:sz w:val="20"/>
+                <w:szCs w:val="20"/>
+              </w:rPr>
+            </w:pPr>
+          </w:p>
+        </w:tc>
+        <w:tc>
+          <w:tcPr>
+            <w:tcW w:w="1826" w:type="dxa"/>
+          </w:tcPr>
+          <w:p>
+            <w:pPr>
+              <w:rPr>
+                <w:sz w:val="20"/>
+                <w:szCs w:val="20"/>
+              </w:rPr>
+            </w:pPr>
+          </w:p>
+        </w:tc>
+        <w:tc>
+          <w:tcPr>
+            <w:tcW w:w="1795" w:type="dxa"/>
+          </w:tcPr>
+          <w:p>
+            <w:pPr>
+              <w:rPr>
+                <w:sz w:val="20"/>
+                <w:szCs w:val="20"/>
+              </w:rPr>
+            </w:pPr>
+          </w:p>
+        </w:tc>
+        <w:tc>
+          <w:tcPr>
+            <w:tcW w:w="1801" w:type="dxa"/>
           </w:tcPr>
           <w:p>
             <w:pPr>
@@ -2848,7 +3260,7 @@
       <w:tr>
         <w:tc>
           <w:tcPr>
-            <w:tcW w:w="1413" w:type="dxa"/>
+            <w:tcW w:w="1408" w:type="dxa"/>
           </w:tcPr>
           <w:p>
             <w:pPr>
@@ -2863,52 +3275,52 @@
                 <w:sz w:val="20"/>
                 <w:szCs w:val="20"/>
               </w:rPr>
-              <w:t>23</w:t>
-            </w:r>
-          </w:p>
-        </w:tc>
-        <w:tc>
-          <w:tcPr>
-            <w:tcW w:w="2193" w:type="dxa"/>
-          </w:tcPr>
-          <w:p>
-            <w:pPr>
-              <w:rPr>
-                <w:sz w:val="20"/>
-                <w:szCs w:val="20"/>
-              </w:rPr>
-            </w:pPr>
-          </w:p>
-        </w:tc>
-        <w:tc>
-          <w:tcPr>
-            <w:tcW w:w="1803" w:type="dxa"/>
-          </w:tcPr>
-          <w:p>
-            <w:pPr>
-              <w:rPr>
-                <w:sz w:val="20"/>
-                <w:szCs w:val="20"/>
-              </w:rPr>
-            </w:pPr>
-          </w:p>
-        </w:tc>
-        <w:tc>
-          <w:tcPr>
-            <w:tcW w:w="1803" w:type="dxa"/>
-          </w:tcPr>
-          <w:p>
-            <w:pPr>
-              <w:rPr>
-                <w:sz w:val="20"/>
-                <w:szCs w:val="20"/>
-              </w:rPr>
-            </w:pPr>
-          </w:p>
-        </w:tc>
-        <w:tc>
-          <w:tcPr>
-            <w:tcW w:w="1804" w:type="dxa"/>
+              <w:t>18</w:t>
+            </w:r>
+          </w:p>
+        </w:tc>
+        <w:tc>
+          <w:tcPr>
+            <w:tcW w:w="2186" w:type="dxa"/>
+          </w:tcPr>
+          <w:p>
+            <w:pPr>
+              <w:rPr>
+                <w:sz w:val="20"/>
+                <w:szCs w:val="20"/>
+              </w:rPr>
+            </w:pPr>
+          </w:p>
+        </w:tc>
+        <w:tc>
+          <w:tcPr>
+            <w:tcW w:w="1826" w:type="dxa"/>
+          </w:tcPr>
+          <w:p>
+            <w:pPr>
+              <w:rPr>
+                <w:sz w:val="20"/>
+                <w:szCs w:val="20"/>
+              </w:rPr>
+            </w:pPr>
+          </w:p>
+        </w:tc>
+        <w:tc>
+          <w:tcPr>
+            <w:tcW w:w="1795" w:type="dxa"/>
+          </w:tcPr>
+          <w:p>
+            <w:pPr>
+              <w:rPr>
+                <w:sz w:val="20"/>
+                <w:szCs w:val="20"/>
+              </w:rPr>
+            </w:pPr>
+          </w:p>
+        </w:tc>
+        <w:tc>
+          <w:tcPr>
+            <w:tcW w:w="1801" w:type="dxa"/>
           </w:tcPr>
           <w:p>
             <w:pPr>
@@ -2923,7 +3335,7 @@
       <w:tr>
         <w:tc>
           <w:tcPr>
-            <w:tcW w:w="1413" w:type="dxa"/>
+            <w:tcW w:w="1408" w:type="dxa"/>
           </w:tcPr>
           <w:p>
             <w:pPr>
@@ -2938,52 +3350,52 @@
                 <w:sz w:val="20"/>
                 <w:szCs w:val="20"/>
               </w:rPr>
-              <w:t>24</w:t>
-            </w:r>
-          </w:p>
-        </w:tc>
-        <w:tc>
-          <w:tcPr>
-            <w:tcW w:w="2193" w:type="dxa"/>
-          </w:tcPr>
-          <w:p>
-            <w:pPr>
-              <w:rPr>
-                <w:sz w:val="20"/>
-                <w:szCs w:val="20"/>
-              </w:rPr>
-            </w:pPr>
-          </w:p>
-        </w:tc>
-        <w:tc>
-          <w:tcPr>
-            <w:tcW w:w="1803" w:type="dxa"/>
-          </w:tcPr>
-          <w:p>
-            <w:pPr>
-              <w:rPr>
-                <w:sz w:val="20"/>
-                <w:szCs w:val="20"/>
-              </w:rPr>
-            </w:pPr>
-          </w:p>
-        </w:tc>
-        <w:tc>
-          <w:tcPr>
-            <w:tcW w:w="1803" w:type="dxa"/>
-          </w:tcPr>
-          <w:p>
-            <w:pPr>
-              <w:rPr>
-                <w:sz w:val="20"/>
-                <w:szCs w:val="20"/>
-              </w:rPr>
-            </w:pPr>
-          </w:p>
-        </w:tc>
-        <w:tc>
-          <w:tcPr>
-            <w:tcW w:w="1804" w:type="dxa"/>
+              <w:t>19</w:t>
+            </w:r>
+          </w:p>
+        </w:tc>
+        <w:tc>
+          <w:tcPr>
+            <w:tcW w:w="2186" w:type="dxa"/>
+          </w:tcPr>
+          <w:p>
+            <w:pPr>
+              <w:rPr>
+                <w:sz w:val="20"/>
+                <w:szCs w:val="20"/>
+              </w:rPr>
+            </w:pPr>
+          </w:p>
+        </w:tc>
+        <w:tc>
+          <w:tcPr>
+            <w:tcW w:w="1826" w:type="dxa"/>
+          </w:tcPr>
+          <w:p>
+            <w:pPr>
+              <w:rPr>
+                <w:sz w:val="20"/>
+                <w:szCs w:val="20"/>
+              </w:rPr>
+            </w:pPr>
+          </w:p>
+        </w:tc>
+        <w:tc>
+          <w:tcPr>
+            <w:tcW w:w="1795" w:type="dxa"/>
+          </w:tcPr>
+          <w:p>
+            <w:pPr>
+              <w:rPr>
+                <w:sz w:val="20"/>
+                <w:szCs w:val="20"/>
+              </w:rPr>
+            </w:pPr>
+          </w:p>
+        </w:tc>
+        <w:tc>
+          <w:tcPr>
+            <w:tcW w:w="1801" w:type="dxa"/>
           </w:tcPr>
           <w:p>
             <w:pPr>
@@ -2998,7 +3410,7 @@
       <w:tr>
         <w:tc>
           <w:tcPr>
-            <w:tcW w:w="1413" w:type="dxa"/>
+            <w:tcW w:w="1408" w:type="dxa"/>
           </w:tcPr>
           <w:p>
             <w:pPr>
@@ -3013,52 +3425,52 @@
                 <w:sz w:val="20"/>
                 <w:szCs w:val="20"/>
               </w:rPr>
-              <w:t>25</w:t>
-            </w:r>
-          </w:p>
-        </w:tc>
-        <w:tc>
-          <w:tcPr>
-            <w:tcW w:w="2193" w:type="dxa"/>
-          </w:tcPr>
-          <w:p>
-            <w:pPr>
-              <w:rPr>
-                <w:sz w:val="20"/>
-                <w:szCs w:val="20"/>
-              </w:rPr>
-            </w:pPr>
-          </w:p>
-        </w:tc>
-        <w:tc>
-          <w:tcPr>
-            <w:tcW w:w="1803" w:type="dxa"/>
-          </w:tcPr>
-          <w:p>
-            <w:pPr>
-              <w:rPr>
-                <w:sz w:val="20"/>
-                <w:szCs w:val="20"/>
-              </w:rPr>
-            </w:pPr>
-          </w:p>
-        </w:tc>
-        <w:tc>
-          <w:tcPr>
-            <w:tcW w:w="1803" w:type="dxa"/>
-          </w:tcPr>
-          <w:p>
-            <w:pPr>
-              <w:rPr>
-                <w:sz w:val="20"/>
-                <w:szCs w:val="20"/>
-              </w:rPr>
-            </w:pPr>
-          </w:p>
-        </w:tc>
-        <w:tc>
-          <w:tcPr>
-            <w:tcW w:w="1804" w:type="dxa"/>
+              <w:t>20</w:t>
+            </w:r>
+          </w:p>
+        </w:tc>
+        <w:tc>
+          <w:tcPr>
+            <w:tcW w:w="2186" w:type="dxa"/>
+          </w:tcPr>
+          <w:p>
+            <w:pPr>
+              <w:rPr>
+                <w:sz w:val="20"/>
+                <w:szCs w:val="20"/>
+              </w:rPr>
+            </w:pPr>
+          </w:p>
+        </w:tc>
+        <w:tc>
+          <w:tcPr>
+            <w:tcW w:w="1826" w:type="dxa"/>
+          </w:tcPr>
+          <w:p>
+            <w:pPr>
+              <w:rPr>
+                <w:sz w:val="20"/>
+                <w:szCs w:val="20"/>
+              </w:rPr>
+            </w:pPr>
+          </w:p>
+        </w:tc>
+        <w:tc>
+          <w:tcPr>
+            <w:tcW w:w="1795" w:type="dxa"/>
+          </w:tcPr>
+          <w:p>
+            <w:pPr>
+              <w:rPr>
+                <w:sz w:val="20"/>
+                <w:szCs w:val="20"/>
+              </w:rPr>
+            </w:pPr>
+          </w:p>
+        </w:tc>
+        <w:tc>
+          <w:tcPr>
+            <w:tcW w:w="1801" w:type="dxa"/>
           </w:tcPr>
           <w:p>
             <w:pPr>
@@ -3073,7 +3485,7 @@
       <w:tr>
         <w:tc>
           <w:tcPr>
-            <w:tcW w:w="1413" w:type="dxa"/>
+            <w:tcW w:w="1408" w:type="dxa"/>
           </w:tcPr>
           <w:p>
             <w:pPr>
@@ -3088,52 +3500,52 @@
                 <w:sz w:val="20"/>
                 <w:szCs w:val="20"/>
               </w:rPr>
-              <w:t>26</w:t>
-            </w:r>
-          </w:p>
-        </w:tc>
-        <w:tc>
-          <w:tcPr>
-            <w:tcW w:w="2193" w:type="dxa"/>
-          </w:tcPr>
-          <w:p>
-            <w:pPr>
-              <w:rPr>
-                <w:sz w:val="20"/>
-                <w:szCs w:val="20"/>
-              </w:rPr>
-            </w:pPr>
-          </w:p>
-        </w:tc>
-        <w:tc>
-          <w:tcPr>
-            <w:tcW w:w="1803" w:type="dxa"/>
-          </w:tcPr>
-          <w:p>
-            <w:pPr>
-              <w:rPr>
-                <w:sz w:val="20"/>
-                <w:szCs w:val="20"/>
-              </w:rPr>
-            </w:pPr>
-          </w:p>
-        </w:tc>
-        <w:tc>
-          <w:tcPr>
-            <w:tcW w:w="1803" w:type="dxa"/>
-          </w:tcPr>
-          <w:p>
-            <w:pPr>
-              <w:rPr>
-                <w:sz w:val="20"/>
-                <w:szCs w:val="20"/>
-              </w:rPr>
-            </w:pPr>
-          </w:p>
-        </w:tc>
-        <w:tc>
-          <w:tcPr>
-            <w:tcW w:w="1804" w:type="dxa"/>
+              <w:t>21</w:t>
+            </w:r>
+          </w:p>
+        </w:tc>
+        <w:tc>
+          <w:tcPr>
+            <w:tcW w:w="2186" w:type="dxa"/>
+          </w:tcPr>
+          <w:p>
+            <w:pPr>
+              <w:rPr>
+                <w:sz w:val="20"/>
+                <w:szCs w:val="20"/>
+              </w:rPr>
+            </w:pPr>
+          </w:p>
+        </w:tc>
+        <w:tc>
+          <w:tcPr>
+            <w:tcW w:w="1826" w:type="dxa"/>
+          </w:tcPr>
+          <w:p>
+            <w:pPr>
+              <w:rPr>
+                <w:sz w:val="20"/>
+                <w:szCs w:val="20"/>
+              </w:rPr>
+            </w:pPr>
+          </w:p>
+        </w:tc>
+        <w:tc>
+          <w:tcPr>
+            <w:tcW w:w="1795" w:type="dxa"/>
+          </w:tcPr>
+          <w:p>
+            <w:pPr>
+              <w:rPr>
+                <w:sz w:val="20"/>
+                <w:szCs w:val="20"/>
+              </w:rPr>
+            </w:pPr>
+          </w:p>
+        </w:tc>
+        <w:tc>
+          <w:tcPr>
+            <w:tcW w:w="1801" w:type="dxa"/>
           </w:tcPr>
           <w:p>
             <w:pPr>
@@ -3148,7 +3560,7 @@
       <w:tr>
         <w:tc>
           <w:tcPr>
-            <w:tcW w:w="1413" w:type="dxa"/>
+            <w:tcW w:w="1408" w:type="dxa"/>
           </w:tcPr>
           <w:p>
             <w:pPr>
@@ -3163,52 +3575,52 @@
                 <w:sz w:val="20"/>
                 <w:szCs w:val="20"/>
               </w:rPr>
-              <w:t>27</w:t>
-            </w:r>
-          </w:p>
-        </w:tc>
-        <w:tc>
-          <w:tcPr>
-            <w:tcW w:w="2193" w:type="dxa"/>
-          </w:tcPr>
-          <w:p>
-            <w:pPr>
-              <w:rPr>
-                <w:sz w:val="20"/>
-                <w:szCs w:val="20"/>
-              </w:rPr>
-            </w:pPr>
-          </w:p>
-        </w:tc>
-        <w:tc>
-          <w:tcPr>
-            <w:tcW w:w="1803" w:type="dxa"/>
-          </w:tcPr>
-          <w:p>
-            <w:pPr>
-              <w:rPr>
-                <w:sz w:val="20"/>
-                <w:szCs w:val="20"/>
-              </w:rPr>
-            </w:pPr>
-          </w:p>
-        </w:tc>
-        <w:tc>
-          <w:tcPr>
-            <w:tcW w:w="1803" w:type="dxa"/>
-          </w:tcPr>
-          <w:p>
-            <w:pPr>
-              <w:rPr>
-                <w:sz w:val="20"/>
-                <w:szCs w:val="20"/>
-              </w:rPr>
-            </w:pPr>
-          </w:p>
-        </w:tc>
-        <w:tc>
-          <w:tcPr>
-            <w:tcW w:w="1804" w:type="dxa"/>
+              <w:t>22</w:t>
+            </w:r>
+          </w:p>
+        </w:tc>
+        <w:tc>
+          <w:tcPr>
+            <w:tcW w:w="2186" w:type="dxa"/>
+          </w:tcPr>
+          <w:p>
+            <w:pPr>
+              <w:rPr>
+                <w:sz w:val="20"/>
+                <w:szCs w:val="20"/>
+              </w:rPr>
+            </w:pPr>
+          </w:p>
+        </w:tc>
+        <w:tc>
+          <w:tcPr>
+            <w:tcW w:w="1826" w:type="dxa"/>
+          </w:tcPr>
+          <w:p>
+            <w:pPr>
+              <w:rPr>
+                <w:sz w:val="20"/>
+                <w:szCs w:val="20"/>
+              </w:rPr>
+            </w:pPr>
+          </w:p>
+        </w:tc>
+        <w:tc>
+          <w:tcPr>
+            <w:tcW w:w="1795" w:type="dxa"/>
+          </w:tcPr>
+          <w:p>
+            <w:pPr>
+              <w:rPr>
+                <w:sz w:val="20"/>
+                <w:szCs w:val="20"/>
+              </w:rPr>
+            </w:pPr>
+          </w:p>
+        </w:tc>
+        <w:tc>
+          <w:tcPr>
+            <w:tcW w:w="1801" w:type="dxa"/>
           </w:tcPr>
           <w:p>
             <w:pPr>
@@ -3223,7 +3635,7 @@
       <w:tr>
         <w:tc>
           <w:tcPr>
-            <w:tcW w:w="1413" w:type="dxa"/>
+            <w:tcW w:w="1408" w:type="dxa"/>
           </w:tcPr>
           <w:p>
             <w:pPr>
@@ -3238,52 +3650,52 @@
                 <w:sz w:val="20"/>
                 <w:szCs w:val="20"/>
               </w:rPr>
-              <w:t>28</w:t>
-            </w:r>
-          </w:p>
-        </w:tc>
-        <w:tc>
-          <w:tcPr>
-            <w:tcW w:w="2193" w:type="dxa"/>
-          </w:tcPr>
-          <w:p>
-            <w:pPr>
-              <w:rPr>
-                <w:sz w:val="20"/>
-                <w:szCs w:val="20"/>
-              </w:rPr>
-            </w:pPr>
-          </w:p>
-        </w:tc>
-        <w:tc>
-          <w:tcPr>
-            <w:tcW w:w="1803" w:type="dxa"/>
-          </w:tcPr>
-          <w:p>
-            <w:pPr>
-              <w:rPr>
-                <w:sz w:val="20"/>
-                <w:szCs w:val="20"/>
-              </w:rPr>
-            </w:pPr>
-          </w:p>
-        </w:tc>
-        <w:tc>
-          <w:tcPr>
-            <w:tcW w:w="1803" w:type="dxa"/>
-          </w:tcPr>
-          <w:p>
-            <w:pPr>
-              <w:rPr>
-                <w:sz w:val="20"/>
-                <w:szCs w:val="20"/>
-              </w:rPr>
-            </w:pPr>
-          </w:p>
-        </w:tc>
-        <w:tc>
-          <w:tcPr>
-            <w:tcW w:w="1804" w:type="dxa"/>
+              <w:t>23</w:t>
+            </w:r>
+          </w:p>
+        </w:tc>
+        <w:tc>
+          <w:tcPr>
+            <w:tcW w:w="2186" w:type="dxa"/>
+          </w:tcPr>
+          <w:p>
+            <w:pPr>
+              <w:rPr>
+                <w:sz w:val="20"/>
+                <w:szCs w:val="20"/>
+              </w:rPr>
+            </w:pPr>
+          </w:p>
+        </w:tc>
+        <w:tc>
+          <w:tcPr>
+            <w:tcW w:w="1826" w:type="dxa"/>
+          </w:tcPr>
+          <w:p>
+            <w:pPr>
+              <w:rPr>
+                <w:sz w:val="20"/>
+                <w:szCs w:val="20"/>
+              </w:rPr>
+            </w:pPr>
+          </w:p>
+        </w:tc>
+        <w:tc>
+          <w:tcPr>
+            <w:tcW w:w="1795" w:type="dxa"/>
+          </w:tcPr>
+          <w:p>
+            <w:pPr>
+              <w:rPr>
+                <w:sz w:val="20"/>
+                <w:szCs w:val="20"/>
+              </w:rPr>
+            </w:pPr>
+          </w:p>
+        </w:tc>
+        <w:tc>
+          <w:tcPr>
+            <w:tcW w:w="1801" w:type="dxa"/>
           </w:tcPr>
           <w:p>
             <w:pPr>
@@ -3298,7 +3710,7 @@
       <w:tr>
         <w:tc>
           <w:tcPr>
-            <w:tcW w:w="1413" w:type="dxa"/>
+            <w:tcW w:w="1408" w:type="dxa"/>
           </w:tcPr>
           <w:p>
             <w:pPr>
@@ -3313,52 +3725,52 @@
                 <w:sz w:val="20"/>
                 <w:szCs w:val="20"/>
               </w:rPr>
-              <w:t>29</w:t>
-            </w:r>
-          </w:p>
-        </w:tc>
-        <w:tc>
-          <w:tcPr>
-            <w:tcW w:w="2193" w:type="dxa"/>
-          </w:tcPr>
-          <w:p>
-            <w:pPr>
-              <w:rPr>
-                <w:sz w:val="20"/>
-                <w:szCs w:val="20"/>
-              </w:rPr>
-            </w:pPr>
-          </w:p>
-        </w:tc>
-        <w:tc>
-          <w:tcPr>
-            <w:tcW w:w="1803" w:type="dxa"/>
-          </w:tcPr>
-          <w:p>
-            <w:pPr>
-              <w:rPr>
-                <w:sz w:val="20"/>
-                <w:szCs w:val="20"/>
-              </w:rPr>
-            </w:pPr>
-          </w:p>
-        </w:tc>
-        <w:tc>
-          <w:tcPr>
-            <w:tcW w:w="1803" w:type="dxa"/>
-          </w:tcPr>
-          <w:p>
-            <w:pPr>
-              <w:rPr>
-                <w:sz w:val="20"/>
-                <w:szCs w:val="20"/>
-              </w:rPr>
-            </w:pPr>
-          </w:p>
-        </w:tc>
-        <w:tc>
-          <w:tcPr>
-            <w:tcW w:w="1804" w:type="dxa"/>
+              <w:t>24</w:t>
+            </w:r>
+          </w:p>
+        </w:tc>
+        <w:tc>
+          <w:tcPr>
+            <w:tcW w:w="2186" w:type="dxa"/>
+          </w:tcPr>
+          <w:p>
+            <w:pPr>
+              <w:rPr>
+                <w:sz w:val="20"/>
+                <w:szCs w:val="20"/>
+              </w:rPr>
+            </w:pPr>
+          </w:p>
+        </w:tc>
+        <w:tc>
+          <w:tcPr>
+            <w:tcW w:w="1826" w:type="dxa"/>
+          </w:tcPr>
+          <w:p>
+            <w:pPr>
+              <w:rPr>
+                <w:sz w:val="20"/>
+                <w:szCs w:val="20"/>
+              </w:rPr>
+            </w:pPr>
+          </w:p>
+        </w:tc>
+        <w:tc>
+          <w:tcPr>
+            <w:tcW w:w="1795" w:type="dxa"/>
+          </w:tcPr>
+          <w:p>
+            <w:pPr>
+              <w:rPr>
+                <w:sz w:val="20"/>
+                <w:szCs w:val="20"/>
+              </w:rPr>
+            </w:pPr>
+          </w:p>
+        </w:tc>
+        <w:tc>
+          <w:tcPr>
+            <w:tcW w:w="1801" w:type="dxa"/>
           </w:tcPr>
           <w:p>
             <w:pPr>
@@ -3373,7 +3785,7 @@
       <w:tr>
         <w:tc>
           <w:tcPr>
-            <w:tcW w:w="1413" w:type="dxa"/>
+            <w:tcW w:w="1408" w:type="dxa"/>
           </w:tcPr>
           <w:p>
             <w:pPr>
@@ -3388,53 +3800,52 @@
                 <w:sz w:val="20"/>
                 <w:szCs w:val="20"/>
               </w:rPr>
-              <w:lastRenderedPageBreak/>
-              <w:t>30</w:t>
-            </w:r>
-          </w:p>
-        </w:tc>
-        <w:tc>
-          <w:tcPr>
-            <w:tcW w:w="2193" w:type="dxa"/>
-          </w:tcPr>
-          <w:p>
-            <w:pPr>
-              <w:rPr>
-                <w:sz w:val="20"/>
-                <w:szCs w:val="20"/>
-              </w:rPr>
-            </w:pPr>
-          </w:p>
-        </w:tc>
-        <w:tc>
-          <w:tcPr>
-            <w:tcW w:w="1803" w:type="dxa"/>
-          </w:tcPr>
-          <w:p>
-            <w:pPr>
-              <w:rPr>
-                <w:sz w:val="20"/>
-                <w:szCs w:val="20"/>
-              </w:rPr>
-            </w:pPr>
-          </w:p>
-        </w:tc>
-        <w:tc>
-          <w:tcPr>
-            <w:tcW w:w="1803" w:type="dxa"/>
-          </w:tcPr>
-          <w:p>
-            <w:pPr>
-              <w:rPr>
-                <w:sz w:val="20"/>
-                <w:szCs w:val="20"/>
-              </w:rPr>
-            </w:pPr>
-          </w:p>
-        </w:tc>
-        <w:tc>
-          <w:tcPr>
-            <w:tcW w:w="1804" w:type="dxa"/>
+              <w:t>25</w:t>
+            </w:r>
+          </w:p>
+        </w:tc>
+        <w:tc>
+          <w:tcPr>
+            <w:tcW w:w="2186" w:type="dxa"/>
+          </w:tcPr>
+          <w:p>
+            <w:pPr>
+              <w:rPr>
+                <w:sz w:val="20"/>
+                <w:szCs w:val="20"/>
+              </w:rPr>
+            </w:pPr>
+          </w:p>
+        </w:tc>
+        <w:tc>
+          <w:tcPr>
+            <w:tcW w:w="1826" w:type="dxa"/>
+          </w:tcPr>
+          <w:p>
+            <w:pPr>
+              <w:rPr>
+                <w:sz w:val="20"/>
+                <w:szCs w:val="20"/>
+              </w:rPr>
+            </w:pPr>
+          </w:p>
+        </w:tc>
+        <w:tc>
+          <w:tcPr>
+            <w:tcW w:w="1795" w:type="dxa"/>
+          </w:tcPr>
+          <w:p>
+            <w:pPr>
+              <w:rPr>
+                <w:sz w:val="20"/>
+                <w:szCs w:val="20"/>
+              </w:rPr>
+            </w:pPr>
+          </w:p>
+        </w:tc>
+        <w:tc>
+          <w:tcPr>
+            <w:tcW w:w="1801" w:type="dxa"/>
           </w:tcPr>
           <w:p>
             <w:pPr>
@@ -3449,7 +3860,7 @@
       <w:tr>
         <w:tc>
           <w:tcPr>
-            <w:tcW w:w="1413" w:type="dxa"/>
+            <w:tcW w:w="1408" w:type="dxa"/>
           </w:tcPr>
           <w:p>
             <w:pPr>
@@ -3464,52 +3875,52 @@
                 <w:sz w:val="20"/>
                 <w:szCs w:val="20"/>
               </w:rPr>
-              <w:t>31</w:t>
-            </w:r>
-          </w:p>
-        </w:tc>
-        <w:tc>
-          <w:tcPr>
-            <w:tcW w:w="2193" w:type="dxa"/>
-          </w:tcPr>
-          <w:p>
-            <w:pPr>
-              <w:rPr>
-                <w:sz w:val="20"/>
-                <w:szCs w:val="20"/>
-              </w:rPr>
-            </w:pPr>
-          </w:p>
-        </w:tc>
-        <w:tc>
-          <w:tcPr>
-            <w:tcW w:w="1803" w:type="dxa"/>
-          </w:tcPr>
-          <w:p>
-            <w:pPr>
-              <w:rPr>
-                <w:sz w:val="20"/>
-                <w:szCs w:val="20"/>
-              </w:rPr>
-            </w:pPr>
-          </w:p>
-        </w:tc>
-        <w:tc>
-          <w:tcPr>
-            <w:tcW w:w="1803" w:type="dxa"/>
-          </w:tcPr>
-          <w:p>
-            <w:pPr>
-              <w:rPr>
-                <w:sz w:val="20"/>
-                <w:szCs w:val="20"/>
-              </w:rPr>
-            </w:pPr>
-          </w:p>
-        </w:tc>
-        <w:tc>
-          <w:tcPr>
-            <w:tcW w:w="1804" w:type="dxa"/>
+              <w:t>26</w:t>
+            </w:r>
+          </w:p>
+        </w:tc>
+        <w:tc>
+          <w:tcPr>
+            <w:tcW w:w="2186" w:type="dxa"/>
+          </w:tcPr>
+          <w:p>
+            <w:pPr>
+              <w:rPr>
+                <w:sz w:val="20"/>
+                <w:szCs w:val="20"/>
+              </w:rPr>
+            </w:pPr>
+          </w:p>
+        </w:tc>
+        <w:tc>
+          <w:tcPr>
+            <w:tcW w:w="1826" w:type="dxa"/>
+          </w:tcPr>
+          <w:p>
+            <w:pPr>
+              <w:rPr>
+                <w:sz w:val="20"/>
+                <w:szCs w:val="20"/>
+              </w:rPr>
+            </w:pPr>
+          </w:p>
+        </w:tc>
+        <w:tc>
+          <w:tcPr>
+            <w:tcW w:w="1795" w:type="dxa"/>
+          </w:tcPr>
+          <w:p>
+            <w:pPr>
+              <w:rPr>
+                <w:sz w:val="20"/>
+                <w:szCs w:val="20"/>
+              </w:rPr>
+            </w:pPr>
+          </w:p>
+        </w:tc>
+        <w:tc>
+          <w:tcPr>
+            <w:tcW w:w="1801" w:type="dxa"/>
           </w:tcPr>
           <w:p>
             <w:pPr>
@@ -3524,7 +3935,7 @@
       <w:tr>
         <w:tc>
           <w:tcPr>
-            <w:tcW w:w="1413" w:type="dxa"/>
+            <w:tcW w:w="1408" w:type="dxa"/>
           </w:tcPr>
           <w:p>
             <w:pPr>
@@ -3539,52 +3950,52 @@
                 <w:sz w:val="20"/>
                 <w:szCs w:val="20"/>
               </w:rPr>
-              <w:t>32</w:t>
-            </w:r>
-          </w:p>
-        </w:tc>
-        <w:tc>
-          <w:tcPr>
-            <w:tcW w:w="2193" w:type="dxa"/>
-          </w:tcPr>
-          <w:p>
-            <w:pPr>
-              <w:rPr>
-                <w:sz w:val="20"/>
-                <w:szCs w:val="20"/>
-              </w:rPr>
-            </w:pPr>
-          </w:p>
-        </w:tc>
-        <w:tc>
-          <w:tcPr>
-            <w:tcW w:w="1803" w:type="dxa"/>
-          </w:tcPr>
-          <w:p>
-            <w:pPr>
-              <w:rPr>
-                <w:sz w:val="20"/>
-                <w:szCs w:val="20"/>
-              </w:rPr>
-            </w:pPr>
-          </w:p>
-        </w:tc>
-        <w:tc>
-          <w:tcPr>
-            <w:tcW w:w="1803" w:type="dxa"/>
-          </w:tcPr>
-          <w:p>
-            <w:pPr>
-              <w:rPr>
-                <w:sz w:val="20"/>
-                <w:szCs w:val="20"/>
-              </w:rPr>
-            </w:pPr>
-          </w:p>
-        </w:tc>
-        <w:tc>
-          <w:tcPr>
-            <w:tcW w:w="1804" w:type="dxa"/>
+              <w:t>27</w:t>
+            </w:r>
+          </w:p>
+        </w:tc>
+        <w:tc>
+          <w:tcPr>
+            <w:tcW w:w="2186" w:type="dxa"/>
+          </w:tcPr>
+          <w:p>
+            <w:pPr>
+              <w:rPr>
+                <w:sz w:val="20"/>
+                <w:szCs w:val="20"/>
+              </w:rPr>
+            </w:pPr>
+          </w:p>
+        </w:tc>
+        <w:tc>
+          <w:tcPr>
+            <w:tcW w:w="1826" w:type="dxa"/>
+          </w:tcPr>
+          <w:p>
+            <w:pPr>
+              <w:rPr>
+                <w:sz w:val="20"/>
+                <w:szCs w:val="20"/>
+              </w:rPr>
+            </w:pPr>
+          </w:p>
+        </w:tc>
+        <w:tc>
+          <w:tcPr>
+            <w:tcW w:w="1795" w:type="dxa"/>
+          </w:tcPr>
+          <w:p>
+            <w:pPr>
+              <w:rPr>
+                <w:sz w:val="20"/>
+                <w:szCs w:val="20"/>
+              </w:rPr>
+            </w:pPr>
+          </w:p>
+        </w:tc>
+        <w:tc>
+          <w:tcPr>
+            <w:tcW w:w="1801" w:type="dxa"/>
           </w:tcPr>
           <w:p>
             <w:pPr>
@@ -3599,7 +4010,7 @@
       <w:tr>
         <w:tc>
           <w:tcPr>
-            <w:tcW w:w="1413" w:type="dxa"/>
+            <w:tcW w:w="1408" w:type="dxa"/>
           </w:tcPr>
           <w:p>
             <w:pPr>
@@ -3614,52 +4025,52 @@
                 <w:sz w:val="20"/>
                 <w:szCs w:val="20"/>
               </w:rPr>
-              <w:t>33</w:t>
-            </w:r>
-          </w:p>
-        </w:tc>
-        <w:tc>
-          <w:tcPr>
-            <w:tcW w:w="2193" w:type="dxa"/>
-          </w:tcPr>
-          <w:p>
-            <w:pPr>
-              <w:rPr>
-                <w:sz w:val="20"/>
-                <w:szCs w:val="20"/>
-              </w:rPr>
-            </w:pPr>
-          </w:p>
-        </w:tc>
-        <w:tc>
-          <w:tcPr>
-            <w:tcW w:w="1803" w:type="dxa"/>
-          </w:tcPr>
-          <w:p>
-            <w:pPr>
-              <w:rPr>
-                <w:sz w:val="20"/>
-                <w:szCs w:val="20"/>
-              </w:rPr>
-            </w:pPr>
-          </w:p>
-        </w:tc>
-        <w:tc>
-          <w:tcPr>
-            <w:tcW w:w="1803" w:type="dxa"/>
-          </w:tcPr>
-          <w:p>
-            <w:pPr>
-              <w:rPr>
-                <w:sz w:val="20"/>
-                <w:szCs w:val="20"/>
-              </w:rPr>
-            </w:pPr>
-          </w:p>
-        </w:tc>
-        <w:tc>
-          <w:tcPr>
-            <w:tcW w:w="1804" w:type="dxa"/>
+              <w:t>28</w:t>
+            </w:r>
+          </w:p>
+        </w:tc>
+        <w:tc>
+          <w:tcPr>
+            <w:tcW w:w="2186" w:type="dxa"/>
+          </w:tcPr>
+          <w:p>
+            <w:pPr>
+              <w:rPr>
+                <w:sz w:val="20"/>
+                <w:szCs w:val="20"/>
+              </w:rPr>
+            </w:pPr>
+          </w:p>
+        </w:tc>
+        <w:tc>
+          <w:tcPr>
+            <w:tcW w:w="1826" w:type="dxa"/>
+          </w:tcPr>
+          <w:p>
+            <w:pPr>
+              <w:rPr>
+                <w:sz w:val="20"/>
+                <w:szCs w:val="20"/>
+              </w:rPr>
+            </w:pPr>
+          </w:p>
+        </w:tc>
+        <w:tc>
+          <w:tcPr>
+            <w:tcW w:w="1795" w:type="dxa"/>
+          </w:tcPr>
+          <w:p>
+            <w:pPr>
+              <w:rPr>
+                <w:sz w:val="20"/>
+                <w:szCs w:val="20"/>
+              </w:rPr>
+            </w:pPr>
+          </w:p>
+        </w:tc>
+        <w:tc>
+          <w:tcPr>
+            <w:tcW w:w="1801" w:type="dxa"/>
           </w:tcPr>
           <w:p>
             <w:pPr>
@@ -3674,7 +4085,7 @@
       <w:tr>
         <w:tc>
           <w:tcPr>
-            <w:tcW w:w="1413" w:type="dxa"/>
+            <w:tcW w:w="1408" w:type="dxa"/>
           </w:tcPr>
           <w:p>
             <w:pPr>
@@ -3689,52 +4100,427 @@
                 <w:sz w:val="20"/>
                 <w:szCs w:val="20"/>
               </w:rPr>
+              <w:t>29</w:t>
+            </w:r>
+          </w:p>
+        </w:tc>
+        <w:tc>
+          <w:tcPr>
+            <w:tcW w:w="2186" w:type="dxa"/>
+          </w:tcPr>
+          <w:p>
+            <w:pPr>
+              <w:rPr>
+                <w:sz w:val="20"/>
+                <w:szCs w:val="20"/>
+              </w:rPr>
+            </w:pPr>
+          </w:p>
+        </w:tc>
+        <w:tc>
+          <w:tcPr>
+            <w:tcW w:w="1826" w:type="dxa"/>
+          </w:tcPr>
+          <w:p>
+            <w:pPr>
+              <w:rPr>
+                <w:sz w:val="20"/>
+                <w:szCs w:val="20"/>
+              </w:rPr>
+            </w:pPr>
+          </w:p>
+        </w:tc>
+        <w:tc>
+          <w:tcPr>
+            <w:tcW w:w="1795" w:type="dxa"/>
+          </w:tcPr>
+          <w:p>
+            <w:pPr>
+              <w:rPr>
+                <w:sz w:val="20"/>
+                <w:szCs w:val="20"/>
+              </w:rPr>
+            </w:pPr>
+          </w:p>
+        </w:tc>
+        <w:tc>
+          <w:tcPr>
+            <w:tcW w:w="1801" w:type="dxa"/>
+          </w:tcPr>
+          <w:p>
+            <w:pPr>
+              <w:rPr>
+                <w:sz w:val="20"/>
+                <w:szCs w:val="20"/>
+              </w:rPr>
+            </w:pPr>
+          </w:p>
+        </w:tc>
+      </w:tr>
+      <w:tr>
+        <w:tc>
+          <w:tcPr>
+            <w:tcW w:w="1408" w:type="dxa"/>
+          </w:tcPr>
+          <w:p>
+            <w:pPr>
+              <w:jc w:val="center"/>
+              <w:rPr>
+                <w:sz w:val="20"/>
+                <w:szCs w:val="20"/>
+              </w:rPr>
+            </w:pPr>
+            <w:r>
+              <w:rPr>
+                <w:sz w:val="20"/>
+                <w:szCs w:val="20"/>
+              </w:rPr>
+              <w:t>30</w:t>
+            </w:r>
+          </w:p>
+        </w:tc>
+        <w:tc>
+          <w:tcPr>
+            <w:tcW w:w="2186" w:type="dxa"/>
+          </w:tcPr>
+          <w:p>
+            <w:pPr>
+              <w:rPr>
+                <w:sz w:val="20"/>
+                <w:szCs w:val="20"/>
+              </w:rPr>
+            </w:pPr>
+          </w:p>
+        </w:tc>
+        <w:tc>
+          <w:tcPr>
+            <w:tcW w:w="1826" w:type="dxa"/>
+          </w:tcPr>
+          <w:p>
+            <w:pPr>
+              <w:rPr>
+                <w:sz w:val="20"/>
+                <w:szCs w:val="20"/>
+              </w:rPr>
+            </w:pPr>
+          </w:p>
+        </w:tc>
+        <w:tc>
+          <w:tcPr>
+            <w:tcW w:w="1795" w:type="dxa"/>
+          </w:tcPr>
+          <w:p>
+            <w:pPr>
+              <w:rPr>
+                <w:sz w:val="20"/>
+                <w:szCs w:val="20"/>
+              </w:rPr>
+            </w:pPr>
+          </w:p>
+        </w:tc>
+        <w:tc>
+          <w:tcPr>
+            <w:tcW w:w="1801" w:type="dxa"/>
+          </w:tcPr>
+          <w:p>
+            <w:pPr>
+              <w:rPr>
+                <w:sz w:val="20"/>
+                <w:szCs w:val="20"/>
+              </w:rPr>
+            </w:pPr>
+          </w:p>
+        </w:tc>
+      </w:tr>
+      <w:tr>
+        <w:tc>
+          <w:tcPr>
+            <w:tcW w:w="1408" w:type="dxa"/>
+          </w:tcPr>
+          <w:p>
+            <w:pPr>
+              <w:jc w:val="center"/>
+              <w:rPr>
+                <w:sz w:val="20"/>
+                <w:szCs w:val="20"/>
+              </w:rPr>
+            </w:pPr>
+            <w:r>
+              <w:rPr>
+                <w:sz w:val="20"/>
+                <w:szCs w:val="20"/>
+              </w:rPr>
+              <w:t>31</w:t>
+            </w:r>
+          </w:p>
+        </w:tc>
+        <w:tc>
+          <w:tcPr>
+            <w:tcW w:w="2186" w:type="dxa"/>
+          </w:tcPr>
+          <w:p>
+            <w:pPr>
+              <w:rPr>
+                <w:sz w:val="20"/>
+                <w:szCs w:val="20"/>
+              </w:rPr>
+            </w:pPr>
+          </w:p>
+        </w:tc>
+        <w:tc>
+          <w:tcPr>
+            <w:tcW w:w="1826" w:type="dxa"/>
+          </w:tcPr>
+          <w:p>
+            <w:pPr>
+              <w:rPr>
+                <w:sz w:val="20"/>
+                <w:szCs w:val="20"/>
+              </w:rPr>
+            </w:pPr>
+          </w:p>
+        </w:tc>
+        <w:tc>
+          <w:tcPr>
+            <w:tcW w:w="1795" w:type="dxa"/>
+          </w:tcPr>
+          <w:p>
+            <w:pPr>
+              <w:rPr>
+                <w:sz w:val="20"/>
+                <w:szCs w:val="20"/>
+              </w:rPr>
+            </w:pPr>
+          </w:p>
+        </w:tc>
+        <w:tc>
+          <w:tcPr>
+            <w:tcW w:w="1801" w:type="dxa"/>
+          </w:tcPr>
+          <w:p>
+            <w:pPr>
+              <w:rPr>
+                <w:sz w:val="20"/>
+                <w:szCs w:val="20"/>
+              </w:rPr>
+            </w:pPr>
+          </w:p>
+        </w:tc>
+      </w:tr>
+      <w:tr>
+        <w:tc>
+          <w:tcPr>
+            <w:tcW w:w="1408" w:type="dxa"/>
+          </w:tcPr>
+          <w:p>
+            <w:pPr>
+              <w:jc w:val="center"/>
+              <w:rPr>
+                <w:sz w:val="20"/>
+                <w:szCs w:val="20"/>
+              </w:rPr>
+            </w:pPr>
+            <w:r>
+              <w:rPr>
+                <w:sz w:val="20"/>
+                <w:szCs w:val="20"/>
+              </w:rPr>
+              <w:t>32</w:t>
+            </w:r>
+          </w:p>
+        </w:tc>
+        <w:tc>
+          <w:tcPr>
+            <w:tcW w:w="2186" w:type="dxa"/>
+          </w:tcPr>
+          <w:p>
+            <w:pPr>
+              <w:rPr>
+                <w:sz w:val="20"/>
+                <w:szCs w:val="20"/>
+              </w:rPr>
+            </w:pPr>
+          </w:p>
+        </w:tc>
+        <w:tc>
+          <w:tcPr>
+            <w:tcW w:w="1826" w:type="dxa"/>
+          </w:tcPr>
+          <w:p>
+            <w:pPr>
+              <w:rPr>
+                <w:sz w:val="20"/>
+                <w:szCs w:val="20"/>
+              </w:rPr>
+            </w:pPr>
+          </w:p>
+        </w:tc>
+        <w:tc>
+          <w:tcPr>
+            <w:tcW w:w="1795" w:type="dxa"/>
+          </w:tcPr>
+          <w:p>
+            <w:pPr>
+              <w:rPr>
+                <w:sz w:val="20"/>
+                <w:szCs w:val="20"/>
+              </w:rPr>
+            </w:pPr>
+          </w:p>
+        </w:tc>
+        <w:tc>
+          <w:tcPr>
+            <w:tcW w:w="1801" w:type="dxa"/>
+          </w:tcPr>
+          <w:p>
+            <w:pPr>
+              <w:rPr>
+                <w:sz w:val="20"/>
+                <w:szCs w:val="20"/>
+              </w:rPr>
+            </w:pPr>
+          </w:p>
+        </w:tc>
+      </w:tr>
+      <w:tr>
+        <w:tc>
+          <w:tcPr>
+            <w:tcW w:w="1408" w:type="dxa"/>
+          </w:tcPr>
+          <w:p>
+            <w:pPr>
+              <w:jc w:val="center"/>
+              <w:rPr>
+                <w:sz w:val="20"/>
+                <w:szCs w:val="20"/>
+              </w:rPr>
+            </w:pPr>
+            <w:r>
+              <w:rPr>
+                <w:sz w:val="20"/>
+                <w:szCs w:val="20"/>
+              </w:rPr>
+              <w:t>33</w:t>
+            </w:r>
+          </w:p>
+        </w:tc>
+        <w:tc>
+          <w:tcPr>
+            <w:tcW w:w="2186" w:type="dxa"/>
+          </w:tcPr>
+          <w:p>
+            <w:pPr>
+              <w:rPr>
+                <w:sz w:val="20"/>
+                <w:szCs w:val="20"/>
+              </w:rPr>
+            </w:pPr>
+          </w:p>
+        </w:tc>
+        <w:tc>
+          <w:tcPr>
+            <w:tcW w:w="1826" w:type="dxa"/>
+          </w:tcPr>
+          <w:p>
+            <w:pPr>
+              <w:rPr>
+                <w:sz w:val="20"/>
+                <w:szCs w:val="20"/>
+              </w:rPr>
+            </w:pPr>
+          </w:p>
+        </w:tc>
+        <w:tc>
+          <w:tcPr>
+            <w:tcW w:w="1795" w:type="dxa"/>
+          </w:tcPr>
+          <w:p>
+            <w:pPr>
+              <w:rPr>
+                <w:sz w:val="20"/>
+                <w:szCs w:val="20"/>
+              </w:rPr>
+            </w:pPr>
+          </w:p>
+        </w:tc>
+        <w:tc>
+          <w:tcPr>
+            <w:tcW w:w="1801" w:type="dxa"/>
+          </w:tcPr>
+          <w:p>
+            <w:pPr>
+              <w:rPr>
+                <w:sz w:val="20"/>
+                <w:szCs w:val="20"/>
+              </w:rPr>
+            </w:pPr>
+          </w:p>
+        </w:tc>
+      </w:tr>
+      <w:tr>
+        <w:tc>
+          <w:tcPr>
+            <w:tcW w:w="1408" w:type="dxa"/>
+          </w:tcPr>
+          <w:p>
+            <w:pPr>
+              <w:jc w:val="center"/>
+              <w:rPr>
+                <w:sz w:val="20"/>
+                <w:szCs w:val="20"/>
+              </w:rPr>
+            </w:pPr>
+            <w:r>
+              <w:rPr>
+                <w:sz w:val="20"/>
+                <w:szCs w:val="20"/>
+              </w:rPr>
               <w:t>34</w:t>
             </w:r>
           </w:p>
         </w:tc>
         <w:tc>
           <w:tcPr>
-            <w:tcW w:w="2193" w:type="dxa"/>
-          </w:tcPr>
-          <w:p>
-            <w:pPr>
-              <w:rPr>
-                <w:sz w:val="20"/>
-                <w:szCs w:val="20"/>
-              </w:rPr>
-            </w:pPr>
-          </w:p>
-        </w:tc>
-        <w:tc>
-          <w:tcPr>
-            <w:tcW w:w="1803" w:type="dxa"/>
-          </w:tcPr>
-          <w:p>
-            <w:pPr>
-              <w:rPr>
-                <w:sz w:val="20"/>
-                <w:szCs w:val="20"/>
-              </w:rPr>
-            </w:pPr>
-          </w:p>
-        </w:tc>
-        <w:tc>
-          <w:tcPr>
-            <w:tcW w:w="1803" w:type="dxa"/>
-          </w:tcPr>
-          <w:p>
-            <w:pPr>
-              <w:rPr>
-                <w:sz w:val="20"/>
-                <w:szCs w:val="20"/>
-              </w:rPr>
-            </w:pPr>
-          </w:p>
-        </w:tc>
-        <w:tc>
-          <w:tcPr>
-            <w:tcW w:w="1804" w:type="dxa"/>
+            <w:tcW w:w="2186" w:type="dxa"/>
+          </w:tcPr>
+          <w:p>
+            <w:pPr>
+              <w:rPr>
+                <w:sz w:val="20"/>
+                <w:szCs w:val="20"/>
+              </w:rPr>
+            </w:pPr>
+          </w:p>
+        </w:tc>
+        <w:tc>
+          <w:tcPr>
+            <w:tcW w:w="1826" w:type="dxa"/>
+          </w:tcPr>
+          <w:p>
+            <w:pPr>
+              <w:rPr>
+                <w:sz w:val="20"/>
+                <w:szCs w:val="20"/>
+              </w:rPr>
+            </w:pPr>
+          </w:p>
+        </w:tc>
+        <w:tc>
+          <w:tcPr>
+            <w:tcW w:w="1795" w:type="dxa"/>
+          </w:tcPr>
+          <w:p>
+            <w:pPr>
+              <w:rPr>
+                <w:sz w:val="20"/>
+                <w:szCs w:val="20"/>
+              </w:rPr>
+            </w:pPr>
+          </w:p>
+        </w:tc>
+        <w:tc>
+          <w:tcPr>
+            <w:tcW w:w="1801" w:type="dxa"/>
           </w:tcPr>
           <w:p>
             <w:pPr>
@@ -3837,7 +4623,7 @@
       </w:r>
     </w:p>
   </w:comment>
-  <w:comment w:id="4" w:author="Will Comber" w:date="2018-11-30T16:03:00Z" w:initials="WC">
+  <w:comment w:id="5" w:author="Will Comber" w:date="2018-11-30T16:03:00Z" w:initials="WC">
     <w:p>
       <w:pPr>
         <w:pStyle w:val="CommentText"/>
@@ -3858,11 +4644,11 @@
 
 <file path=word/commentsExtended.xml><?xml version="1.0" encoding="utf-8"?>
 <w15:commentsEx xmlns:wpc="http://schemas.microsoft.com/office/word/2010/wordprocessingCanvas" xmlns:cx="http://schemas.microsoft.com/office/drawing/2014/chartex" xmlns:cx1="http://schemas.microsoft.com/office/drawing/2015/9/8/chartex" xmlns:cx2="http://schemas.microsoft.com/office/drawing/2015/10/21/chartex" xmlns:cx3="http://schemas.microsoft.com/office/drawing/2016/5/9/chartex" xmlns:cx4="http://schemas.microsoft.com/office/drawing/2016/5/10/chartex" xmlns:cx5="http://schemas.microsoft.com/office/drawing/2016/5/11/chartex" xmlns:cx6="http://schemas.microsoft.com/office/drawing/2016/5/12/chartex" xmlns:cx7="http://schemas.microsoft.com/office/drawing/2016/5/13/chartex" xmlns:cx8="http://schemas.microsoft.com/office/drawing/2016/5/14/chartex" xmlns:mc="http://schemas.openxmlformats.org/markup-compatibility/2006" xmlns:aink="http://schemas.microsoft.com/office/drawing/2016/ink" xmlns:am3d="http://schemas.microsoft.com/office/drawing/2017/model3d" xmlns:o="urn:schemas-microsoft-com:office:office" xmlns:r="http://schemas.openxmlformats.org/officeDocument/2006/relationships" xmlns:m="http://schemas.openxmlformats.org/officeDocument/2006/math" xmlns:v="urn:schemas-microsoft-com:vml" xmlns:wp14="http://schemas.microsoft.com/office/word/2010/wordprocessingDrawing" xmlns:wp="http://schemas.openxmlformats.org/drawingml/2006/wordprocessingDrawing" xmlns:w10="urn:schemas-microsoft-com:office:word" xmlns:w="http://schemas.openxmlformats.org/wordprocessingml/2006/main" xmlns:w14="http://schemas.microsoft.com/office/word/2010/wordml" xmlns:w15="http://schemas.microsoft.com/office/word/2012/wordml" xmlns:w16cid="http://schemas.microsoft.com/office/word/2016/wordml/cid" xmlns:w16se="http://schemas.microsoft.com/office/word/2015/wordml/symex" xmlns:wpg="http://schemas.microsoft.com/office/word/2010/wordprocessingGroup" xmlns:wpi="http://schemas.microsoft.com/office/word/2010/wordprocessingInk" xmlns:wne="http://schemas.microsoft.com/office/word/2006/wordml" xmlns:wps="http://schemas.microsoft.com/office/word/2010/wordprocessingShape" mc:Ignorable="w14 w15 w16se w16cid wp14">
-  <w15:commentEx w15:paraId="136E686E" w15:done="0"/>
-  <w15:commentEx w15:paraId="0BA4958A" w15:done="0"/>
-  <w15:commentEx w15:paraId="64A281E1" w15:done="0"/>
-  <w15:commentEx w15:paraId="7B28B025" w15:done="0"/>
-  <w15:commentEx w15:paraId="7A6800E6" w15:done="0"/>
+  <w15:commentEx w15:paraId="136E686E" w15:done="1"/>
+  <w15:commentEx w15:paraId="0BA4958A" w15:done="1"/>
+  <w15:commentEx w15:paraId="64A281E1" w15:done="1"/>
+  <w15:commentEx w15:paraId="13D5A036" w15:done="1"/>
+  <w15:commentEx w15:paraId="7A6800E6" w15:done="1"/>
 </w15:commentsEx>
 </file>
 
@@ -3871,7 +4657,7 @@
   <w16cid:commentId w16cid:paraId="136E686E" w16cid:durableId="1FABDBCB"/>
   <w16cid:commentId w16cid:paraId="0BA4958A" w16cid:durableId="1FABDBFA"/>
   <w16cid:commentId w16cid:paraId="64A281E1" w16cid:durableId="1FABDC2C"/>
-  <w16cid:commentId w16cid:paraId="7B28B025" w16cid:durableId="1FABDD2B"/>
+  <w16cid:commentId w16cid:paraId="13D5A036" w16cid:durableId="1FABDD2B"/>
   <w16cid:commentId w16cid:paraId="7A6800E6" w16cid:durableId="1FABDDDF"/>
 </w16cid:commentsIds>
 </file>

</xml_diff>

<commit_message>
Updated Specification and Test Plan
</commit_message>
<xml_diff>
--- a/Draft Test Plan.docx
+++ b/Draft Test Plan.docx
@@ -1,6 +1,6 @@
 
 <file path=word/document.xml><?xml version="1.0" encoding="utf-8"?>
-<w:document xmlns:wpc="http://schemas.microsoft.com/office/word/2010/wordprocessingCanvas" xmlns:cx="http://schemas.microsoft.com/office/drawing/2014/chartex" xmlns:cx1="http://schemas.microsoft.com/office/drawing/2015/9/8/chartex" xmlns:cx2="http://schemas.microsoft.com/office/drawing/2015/10/21/chartex" xmlns:cx3="http://schemas.microsoft.com/office/drawing/2016/5/9/chartex" xmlns:cx4="http://schemas.microsoft.com/office/drawing/2016/5/10/chartex" xmlns:cx5="http://schemas.microsoft.com/office/drawing/2016/5/11/chartex" xmlns:cx6="http://schemas.microsoft.com/office/drawing/2016/5/12/chartex" xmlns:cx7="http://schemas.microsoft.com/office/drawing/2016/5/13/chartex" xmlns:cx8="http://schemas.microsoft.com/office/drawing/2016/5/14/chartex" xmlns:mc="http://schemas.openxmlformats.org/markup-compatibility/2006" xmlns:aink="http://schemas.microsoft.com/office/drawing/2016/ink" xmlns:am3d="http://schemas.microsoft.com/office/drawing/2017/model3d" xmlns:o="urn:schemas-microsoft-com:office:office" xmlns:r="http://schemas.openxmlformats.org/officeDocument/2006/relationships" xmlns:m="http://schemas.openxmlformats.org/officeDocument/2006/math" xmlns:v="urn:schemas-microsoft-com:vml" xmlns:wp14="http://schemas.microsoft.com/office/word/2010/wordprocessingDrawing" xmlns:wp="http://schemas.openxmlformats.org/drawingml/2006/wordprocessingDrawing" xmlns:w10="urn:schemas-microsoft-com:office:word" xmlns:w="http://schemas.openxmlformats.org/wordprocessingml/2006/main" xmlns:w14="http://schemas.microsoft.com/office/word/2010/wordml" xmlns:w15="http://schemas.microsoft.com/office/word/2012/wordml" xmlns:w16cid="http://schemas.microsoft.com/office/word/2016/wordml/cid" xmlns:w16se="http://schemas.microsoft.com/office/word/2015/wordml/symex" xmlns:wpg="http://schemas.microsoft.com/office/word/2010/wordprocessingGroup" xmlns:wpi="http://schemas.microsoft.com/office/word/2010/wordprocessingInk" xmlns:wne="http://schemas.microsoft.com/office/word/2006/wordml" xmlns:wps="http://schemas.microsoft.com/office/word/2010/wordprocessingShape" mc:Ignorable="w14 w15 w16se w16cid wp14">
+<w:document xmlns:wpc="http://schemas.microsoft.com/office/word/2010/wordprocessingCanvas" xmlns:cx="http://schemas.microsoft.com/office/drawing/2014/chartex" xmlns:cx1="http://schemas.microsoft.com/office/drawing/2015/9/8/chartex" xmlns:mc="http://schemas.openxmlformats.org/markup-compatibility/2006" xmlns:o="urn:schemas-microsoft-com:office:office" xmlns:r="http://schemas.openxmlformats.org/officeDocument/2006/relationships" xmlns:m="http://schemas.openxmlformats.org/officeDocument/2006/math" xmlns:v="urn:schemas-microsoft-com:vml" xmlns:wp14="http://schemas.microsoft.com/office/word/2010/wordprocessingDrawing" xmlns:wp="http://schemas.openxmlformats.org/drawingml/2006/wordprocessingDrawing" xmlns:w10="urn:schemas-microsoft-com:office:word" xmlns:w="http://schemas.openxmlformats.org/wordprocessingml/2006/main" xmlns:w14="http://schemas.microsoft.com/office/word/2010/wordml" xmlns:w15="http://schemas.microsoft.com/office/word/2012/wordml" xmlns:w16se="http://schemas.microsoft.com/office/word/2015/wordml/symex" xmlns:wpg="http://schemas.microsoft.com/office/word/2010/wordprocessingGroup" xmlns:wpi="http://schemas.microsoft.com/office/word/2010/wordprocessingInk" xmlns:wne="http://schemas.microsoft.com/office/word/2006/wordml" xmlns:wps="http://schemas.microsoft.com/office/word/2010/wordprocessingShape" mc:Ignorable="w14 w15 w16se wp14">
   <w:body>
     <w:p>
       <w:pPr>
@@ -184,27 +184,7 @@
           <w:sz w:val="24"/>
           <w:szCs w:val="24"/>
         </w:rPr>
-        <w:t xml:space="preserve">We intend to maximise the test code coverage of our app program code during testing to ensure that </w:t>
-      </w:r>
-      <w:proofErr w:type="gramStart"/>
-      <w:r>
-        <w:rPr>
-          <w:rFonts w:ascii="Calibri" w:hAnsi="Calibri" w:cs="Calibri"/>
-          <w:color w:val="000000"/>
-          <w:sz w:val="24"/>
-          <w:szCs w:val="24"/>
-        </w:rPr>
-        <w:t>the majority of</w:t>
-      </w:r>
-      <w:proofErr w:type="gramEnd"/>
-      <w:r>
-        <w:rPr>
-          <w:rFonts w:ascii="Calibri" w:hAnsi="Calibri" w:cs="Calibri"/>
-          <w:color w:val="000000"/>
-          <w:sz w:val="24"/>
-          <w:szCs w:val="24"/>
-        </w:rPr>
-        <w:t xml:space="preserve"> faults within our app can be detected and fixed.</w:t>
+        <w:t>We intend to maximise the test code coverage of our app program code during testing to ensure that the majority of faults within our app can be detected and fixed.</w:t>
       </w:r>
     </w:p>
     <w:p>
@@ -539,7 +519,31 @@
           <w:sz w:val="24"/>
           <w:szCs w:val="24"/>
         </w:rPr>
-        <w:t xml:space="preserve">2.3 </w:t>
+        <w:t>3.</w:t>
+      </w:r>
+      <w:r>
+        <w:rPr>
+          <w:rFonts w:ascii="Calibri" w:hAnsi="Calibri" w:cs="Calibri"/>
+          <w:sz w:val="24"/>
+          <w:szCs w:val="24"/>
+        </w:rPr>
+        <w:t>3</w:t>
+      </w:r>
+      <w:r>
+        <w:rPr>
+          <w:rFonts w:ascii="Calibri" w:hAnsi="Calibri" w:cs="Calibri"/>
+          <w:sz w:val="24"/>
+          <w:szCs w:val="24"/>
+        </w:rPr>
+        <w:t>.1</w:t>
+      </w:r>
+      <w:r>
+        <w:rPr>
+          <w:rFonts w:ascii="Calibri" w:hAnsi="Calibri" w:cs="Calibri"/>
+          <w:sz w:val="24"/>
+          <w:szCs w:val="24"/>
+        </w:rPr>
+        <w:t xml:space="preserve"> </w:t>
       </w:r>
       <w:r>
         <w:rPr>
@@ -856,15 +860,13 @@
               </w:rPr>
               <w:t xml:space="preserve">as an </w:t>
             </w:r>
-            <w:proofErr w:type="spellStart"/>
-            <w:r>
-              <w:rPr>
-                <w:sz w:val="20"/>
-                <w:szCs w:val="20"/>
-              </w:rPr>
-              <w:t>apk</w:t>
-            </w:r>
-            <w:proofErr w:type="spellEnd"/>
+            <w:r>
+              <w:rPr>
+                <w:sz w:val="20"/>
+                <w:szCs w:val="20"/>
+              </w:rPr>
+              <w:t>APK</w:t>
+            </w:r>
             <w:r>
               <w:rPr>
                 <w:sz w:val="20"/>
@@ -980,7 +982,29 @@
                 <w:sz w:val="20"/>
                 <w:szCs w:val="20"/>
               </w:rPr>
-              <w:t xml:space="preserve">, display a loading screen and </w:t>
+              <w:t xml:space="preserve">, display a </w:t>
+            </w:r>
+            <w:commentRangeStart w:id="0"/>
+            <w:r>
+              <w:rPr>
+                <w:sz w:val="20"/>
+                <w:szCs w:val="20"/>
+              </w:rPr>
+              <w:t>loading screen</w:t>
+            </w:r>
+            <w:commentRangeEnd w:id="0"/>
+            <w:r>
+              <w:rPr>
+                <w:rStyle w:val="CommentReference"/>
+              </w:rPr>
+              <w:commentReference w:id="0"/>
+            </w:r>
+            <w:r>
+              <w:rPr>
+                <w:sz w:val="20"/>
+                <w:szCs w:val="20"/>
+              </w:rPr>
+              <w:t xml:space="preserve"> and </w:t>
             </w:r>
             <w:r>
               <w:rPr>
@@ -1501,6 +1525,13 @@
                 <w:sz w:val="20"/>
                 <w:szCs w:val="20"/>
               </w:rPr>
+              <w:t xml:space="preserve"> information</w:t>
+            </w:r>
+            <w:r>
+              <w:rPr>
+                <w:sz w:val="20"/>
+                <w:szCs w:val="20"/>
+              </w:rPr>
               <w:t xml:space="preserve"> should display</w:t>
             </w:r>
           </w:p>
@@ -2012,7 +2043,22 @@
                 <w:sz w:val="20"/>
                 <w:szCs w:val="20"/>
               </w:rPr>
-              <w:t xml:space="preserve"> (select starting point from a drop-down menu)</w:t>
+              <w:t xml:space="preserve"> (select starting point from a </w:t>
+            </w:r>
+            <w:commentRangeStart w:id="1"/>
+            <w:r>
+              <w:rPr>
+                <w:sz w:val="20"/>
+                <w:szCs w:val="20"/>
+              </w:rPr>
+              <w:t>drop-down menu)</w:t>
+            </w:r>
+            <w:commentRangeEnd w:id="1"/>
+            <w:r>
+              <w:rPr>
+                <w:rStyle w:val="CommentReference"/>
+              </w:rPr>
+              <w:commentReference w:id="1"/>
             </w:r>
           </w:p>
         </w:tc>
@@ -2136,7 +2182,22 @@
                 <w:sz w:val="20"/>
                 <w:szCs w:val="20"/>
               </w:rPr>
-              <w:t>using extended search (select starting point from a drop-down menu)</w:t>
+              <w:t xml:space="preserve">using extended search (select starting point from a </w:t>
+            </w:r>
+            <w:commentRangeStart w:id="2"/>
+            <w:r>
+              <w:rPr>
+                <w:sz w:val="20"/>
+                <w:szCs w:val="20"/>
+              </w:rPr>
+              <w:t>drop-down menu)</w:t>
+            </w:r>
+            <w:commentRangeEnd w:id="2"/>
+            <w:r>
+              <w:rPr>
+                <w:rStyle w:val="CommentReference"/>
+              </w:rPr>
+              <w:commentReference w:id="2"/>
             </w:r>
           </w:p>
         </w:tc>
@@ -2267,7 +2328,22 @@
                 <w:sz w:val="20"/>
                 <w:szCs w:val="20"/>
               </w:rPr>
-              <w:t>using extended search (select starting point from a drop-down menu)</w:t>
+              <w:t xml:space="preserve">using extended search (select starting point from a </w:t>
+            </w:r>
+            <w:commentRangeStart w:id="3"/>
+            <w:r>
+              <w:rPr>
+                <w:sz w:val="20"/>
+                <w:szCs w:val="20"/>
+              </w:rPr>
+              <w:t>drop-down menu)</w:t>
+            </w:r>
+            <w:commentRangeEnd w:id="3"/>
+            <w:r>
+              <w:rPr>
+                <w:rStyle w:val="CommentReference"/>
+              </w:rPr>
+              <w:commentReference w:id="3"/>
             </w:r>
           </w:p>
         </w:tc>
@@ -2331,6 +2407,8 @@
             </w:pPr>
           </w:p>
         </w:tc>
+        <w:bookmarkStart w:id="4" w:name="_GoBack"/>
+        <w:bookmarkEnd w:id="4"/>
       </w:tr>
       <w:tr>
         <w:tc>
@@ -2459,23 +2537,7 @@
                 <w:sz w:val="20"/>
                 <w:szCs w:val="20"/>
               </w:rPr>
-              <w:t xml:space="preserve">Search for a tutor room from the </w:t>
-            </w:r>
-            <w:proofErr w:type="gramStart"/>
-            <w:r>
-              <w:rPr>
-                <w:sz w:val="20"/>
-                <w:szCs w:val="20"/>
-              </w:rPr>
-              <w:t>levels</w:t>
-            </w:r>
-            <w:proofErr w:type="gramEnd"/>
-            <w:r>
-              <w:rPr>
-                <w:sz w:val="20"/>
-                <w:szCs w:val="20"/>
-              </w:rPr>
-              <w:t xml:space="preserve"> screens</w:t>
+              <w:t>Search for a tutor room from the levels screens</w:t>
             </w:r>
           </w:p>
         </w:tc>
@@ -2564,7 +2626,21 @@
                 <w:sz w:val="20"/>
                 <w:szCs w:val="20"/>
               </w:rPr>
-              <w:t>Find a room using search button on the top right of a screen</w:t>
+              <w:t>Search for</w:t>
+            </w:r>
+            <w:r>
+              <w:rPr>
+                <w:sz w:val="20"/>
+                <w:szCs w:val="20"/>
+              </w:rPr>
+              <w:t xml:space="preserve"> </w:t>
+            </w:r>
+            <w:r>
+              <w:rPr>
+                <w:sz w:val="20"/>
+                <w:szCs w:val="20"/>
+              </w:rPr>
+              <w:t>a room using search button on the top right of a screen</w:t>
             </w:r>
           </w:p>
         </w:tc>
@@ -2653,7 +2729,14 @@
                 <w:sz w:val="20"/>
                 <w:szCs w:val="20"/>
               </w:rPr>
-              <w:t>Find a room from the find a room screen</w:t>
+              <w:t>Search for</w:t>
+            </w:r>
+            <w:r>
+              <w:rPr>
+                <w:sz w:val="20"/>
+                <w:szCs w:val="20"/>
+              </w:rPr>
+              <w:t xml:space="preserve"> a room from the find a room screen</w:t>
             </w:r>
           </w:p>
         </w:tc>
@@ -2762,15 +2845,7 @@
                 <w:sz w:val="20"/>
                 <w:szCs w:val="20"/>
               </w:rPr>
-              <w:t xml:space="preserve">Floor plan with a darkened background of the </w:t>
-            </w:r>
-            <w:r>
-              <w:rPr>
-                <w:sz w:val="20"/>
-                <w:szCs w:val="20"/>
-              </w:rPr>
-              <w:lastRenderedPageBreak/>
-              <w:t>screen should display</w:t>
+              <w:t>Floor plan with a darkened background of the screen should display</w:t>
             </w:r>
           </w:p>
         </w:tc>
@@ -2839,7 +2914,22 @@
                 <w:sz w:val="20"/>
                 <w:szCs w:val="20"/>
               </w:rPr>
-              <w:t>Load building information screen</w:t>
+              <w:t xml:space="preserve">Load </w:t>
+            </w:r>
+            <w:commentRangeStart w:id="5"/>
+            <w:r>
+              <w:rPr>
+                <w:sz w:val="20"/>
+                <w:szCs w:val="20"/>
+              </w:rPr>
+              <w:t>building information screen</w:t>
+            </w:r>
+            <w:commentRangeEnd w:id="5"/>
+            <w:r>
+              <w:rPr>
+                <w:rStyle w:val="CommentReference"/>
+              </w:rPr>
+              <w:commentReference w:id="5"/>
             </w:r>
           </w:p>
         </w:tc>
@@ -3081,11 +3171,9 @@
           <w:lang w:eastAsia="en-GB"/>
         </w:rPr>
       </w:pPr>
-      <w:bookmarkStart w:id="0" w:name="_GoBack"/>
-      <w:bookmarkEnd w:id="0"/>
     </w:p>
     <w:sectPr>
-      <w:footerReference w:type="default" r:id="rId7"/>
+      <w:footerReference w:type="default" r:id="rId9"/>
       <w:pgSz w:w="11906" w:h="16838"/>
       <w:pgMar w:top="1440" w:right="1440" w:bottom="1440" w:left="1440" w:header="708" w:footer="708" w:gutter="0"/>
       <w:cols w:space="708"/>
@@ -3095,8 +3183,103 @@
 </w:document>
 </file>
 
+<file path=word/comments.xml><?xml version="1.0" encoding="utf-8"?>
+<w:comments xmlns:wpc="http://schemas.microsoft.com/office/word/2010/wordprocessingCanvas" xmlns:cx="http://schemas.microsoft.com/office/drawing/2014/chartex" xmlns:cx1="http://schemas.microsoft.com/office/drawing/2015/9/8/chartex" xmlns:mc="http://schemas.openxmlformats.org/markup-compatibility/2006" xmlns:o="urn:schemas-microsoft-com:office:office" xmlns:r="http://schemas.openxmlformats.org/officeDocument/2006/relationships" xmlns:m="http://schemas.openxmlformats.org/officeDocument/2006/math" xmlns:v="urn:schemas-microsoft-com:vml" xmlns:wp14="http://schemas.microsoft.com/office/word/2010/wordprocessingDrawing" xmlns:wp="http://schemas.openxmlformats.org/drawingml/2006/wordprocessingDrawing" xmlns:w10="urn:schemas-microsoft-com:office:word" xmlns:w="http://schemas.openxmlformats.org/wordprocessingml/2006/main" xmlns:w14="http://schemas.microsoft.com/office/word/2010/wordml" xmlns:w15="http://schemas.microsoft.com/office/word/2012/wordml" xmlns:w16se="http://schemas.microsoft.com/office/word/2015/wordml/symex" xmlns:wpg="http://schemas.microsoft.com/office/word/2010/wordprocessingGroup" xmlns:wpi="http://schemas.microsoft.com/office/word/2010/wordprocessingInk" xmlns:wne="http://schemas.microsoft.com/office/word/2006/wordml" xmlns:wps="http://schemas.microsoft.com/office/word/2010/wordprocessingShape" mc:Ignorable="w14 w15 w16se wp14">
+  <w:comment w:id="0" w:author="Titas Alvikas (Student)" w:date="2019-03-01T12:39:00Z" w:initials="TA(">
+    <w:p>
+      <w:pPr>
+        <w:pStyle w:val="CommentText"/>
+      </w:pPr>
+      <w:r>
+        <w:rPr>
+          <w:rStyle w:val="CommentReference"/>
+        </w:rPr>
+        <w:annotationRef/>
+      </w:r>
+      <w:r>
+        <w:t>Not sure if we are creating a loading screen</w:t>
+      </w:r>
+    </w:p>
+  </w:comment>
+  <w:comment w:id="1" w:author="Titas Alvikas (Student)" w:date="2019-03-01T13:05:00Z" w:initials="TA(">
+    <w:p>
+      <w:pPr>
+        <w:pStyle w:val="CommentText"/>
+      </w:pPr>
+      <w:r>
+        <w:rPr>
+          <w:rStyle w:val="CommentReference"/>
+        </w:rPr>
+        <w:annotationRef/>
+      </w:r>
+      <w:r>
+        <w:t>Not sure if we will be using a drop-down menu for this feature</w:t>
+      </w:r>
+    </w:p>
+  </w:comment>
+  <w:comment w:id="2" w:author="Titas Alvikas (Student)" w:date="2019-03-01T12:45:00Z" w:initials="TA(">
+    <w:p>
+      <w:pPr>
+        <w:pStyle w:val="CommentText"/>
+      </w:pPr>
+      <w:r>
+        <w:rPr>
+          <w:rStyle w:val="CommentReference"/>
+        </w:rPr>
+        <w:annotationRef/>
+      </w:r>
+      <w:r>
+        <w:t>Again same feature</w:t>
+      </w:r>
+    </w:p>
+  </w:comment>
+  <w:comment w:id="3" w:author="Titas Alvikas (Student)" w:date="2019-03-01T13:06:00Z" w:initials="TA(">
+    <w:p>
+      <w:pPr>
+        <w:pStyle w:val="CommentText"/>
+      </w:pPr>
+      <w:r>
+        <w:rPr>
+          <w:rStyle w:val="CommentReference"/>
+        </w:rPr>
+        <w:annotationRef/>
+      </w:r>
+      <w:r>
+        <w:t>Again same feature</w:t>
+      </w:r>
+    </w:p>
+  </w:comment>
+  <w:comment w:id="5" w:author="Titas Alvikas (Student)" w:date="2019-03-01T12:41:00Z" w:initials="TA(">
+    <w:p>
+      <w:pPr>
+        <w:pStyle w:val="CommentText"/>
+      </w:pPr>
+      <w:r>
+        <w:rPr>
+          <w:rStyle w:val="CommentReference"/>
+        </w:rPr>
+        <w:annotationRef/>
+      </w:r>
+      <w:r>
+        <w:t>This screen might be changed to an open day page</w:t>
+      </w:r>
+    </w:p>
+  </w:comment>
+</w:comments>
+</file>
+
+<file path=word/commentsExtended.xml><?xml version="1.0" encoding="utf-8"?>
+<w15:commentsEx xmlns:wpc="http://schemas.microsoft.com/office/word/2010/wordprocessingCanvas" xmlns:cx="http://schemas.microsoft.com/office/drawing/2014/chartex" xmlns:cx1="http://schemas.microsoft.com/office/drawing/2015/9/8/chartex" xmlns:mc="http://schemas.openxmlformats.org/markup-compatibility/2006" xmlns:o="urn:schemas-microsoft-com:office:office" xmlns:r="http://schemas.openxmlformats.org/officeDocument/2006/relationships" xmlns:m="http://schemas.openxmlformats.org/officeDocument/2006/math" xmlns:v="urn:schemas-microsoft-com:vml" xmlns:wp14="http://schemas.microsoft.com/office/word/2010/wordprocessingDrawing" xmlns:wp="http://schemas.openxmlformats.org/drawingml/2006/wordprocessingDrawing" xmlns:w10="urn:schemas-microsoft-com:office:word" xmlns:w="http://schemas.openxmlformats.org/wordprocessingml/2006/main" xmlns:w14="http://schemas.microsoft.com/office/word/2010/wordml" xmlns:w15="http://schemas.microsoft.com/office/word/2012/wordml" xmlns:w16se="http://schemas.microsoft.com/office/word/2015/wordml/symex" xmlns:wpg="http://schemas.microsoft.com/office/word/2010/wordprocessingGroup" xmlns:wpi="http://schemas.microsoft.com/office/word/2010/wordprocessingInk" xmlns:wne="http://schemas.microsoft.com/office/word/2006/wordml" xmlns:wps="http://schemas.microsoft.com/office/word/2010/wordprocessingShape" mc:Ignorable="w14 w15 w16se wp14">
+  <w15:commentEx w15:paraId="698B95B3" w15:done="0"/>
+  <w15:commentEx w15:paraId="4183E664" w15:done="0"/>
+  <w15:commentEx w15:paraId="5094888C" w15:done="0"/>
+  <w15:commentEx w15:paraId="65C14121" w15:done="0"/>
+  <w15:commentEx w15:paraId="0E64BB91" w15:done="0"/>
+</w15:commentsEx>
+</file>
+
 <file path=word/endnotes.xml><?xml version="1.0" encoding="utf-8"?>
-<w:endnotes xmlns:wpc="http://schemas.microsoft.com/office/word/2010/wordprocessingCanvas" xmlns:cx="http://schemas.microsoft.com/office/drawing/2014/chartex" xmlns:cx1="http://schemas.microsoft.com/office/drawing/2015/9/8/chartex" xmlns:cx2="http://schemas.microsoft.com/office/drawing/2015/10/21/chartex" xmlns:cx3="http://schemas.microsoft.com/office/drawing/2016/5/9/chartex" xmlns:cx4="http://schemas.microsoft.com/office/drawing/2016/5/10/chartex" xmlns:cx5="http://schemas.microsoft.com/office/drawing/2016/5/11/chartex" xmlns:cx6="http://schemas.microsoft.com/office/drawing/2016/5/12/chartex" xmlns:cx7="http://schemas.microsoft.com/office/drawing/2016/5/13/chartex" xmlns:cx8="http://schemas.microsoft.com/office/drawing/2016/5/14/chartex" xmlns:mc="http://schemas.openxmlformats.org/markup-compatibility/2006" xmlns:aink="http://schemas.microsoft.com/office/drawing/2016/ink" xmlns:am3d="http://schemas.microsoft.com/office/drawing/2017/model3d" xmlns:o="urn:schemas-microsoft-com:office:office" xmlns:r="http://schemas.openxmlformats.org/officeDocument/2006/relationships" xmlns:m="http://schemas.openxmlformats.org/officeDocument/2006/math" xmlns:v="urn:schemas-microsoft-com:vml" xmlns:wp14="http://schemas.microsoft.com/office/word/2010/wordprocessingDrawing" xmlns:wp="http://schemas.openxmlformats.org/drawingml/2006/wordprocessingDrawing" xmlns:w10="urn:schemas-microsoft-com:office:word" xmlns:w="http://schemas.openxmlformats.org/wordprocessingml/2006/main" xmlns:w14="http://schemas.microsoft.com/office/word/2010/wordml" xmlns:w15="http://schemas.microsoft.com/office/word/2012/wordml" xmlns:w16cid="http://schemas.microsoft.com/office/word/2016/wordml/cid" xmlns:w16se="http://schemas.microsoft.com/office/word/2015/wordml/symex" xmlns:wpg="http://schemas.microsoft.com/office/word/2010/wordprocessingGroup" xmlns:wpi="http://schemas.microsoft.com/office/word/2010/wordprocessingInk" xmlns:wne="http://schemas.microsoft.com/office/word/2006/wordml" xmlns:wps="http://schemas.microsoft.com/office/word/2010/wordprocessingShape" mc:Ignorable="w14 w15 w16se w16cid wp14">
+<w:endnotes xmlns:wpc="http://schemas.microsoft.com/office/word/2010/wordprocessingCanvas" xmlns:cx="http://schemas.microsoft.com/office/drawing/2014/chartex" xmlns:cx1="http://schemas.microsoft.com/office/drawing/2015/9/8/chartex" xmlns:mc="http://schemas.openxmlformats.org/markup-compatibility/2006" xmlns:o="urn:schemas-microsoft-com:office:office" xmlns:r="http://schemas.openxmlformats.org/officeDocument/2006/relationships" xmlns:m="http://schemas.openxmlformats.org/officeDocument/2006/math" xmlns:v="urn:schemas-microsoft-com:vml" xmlns:wp14="http://schemas.microsoft.com/office/word/2010/wordprocessingDrawing" xmlns:wp="http://schemas.openxmlformats.org/drawingml/2006/wordprocessingDrawing" xmlns:w10="urn:schemas-microsoft-com:office:word" xmlns:w="http://schemas.openxmlformats.org/wordprocessingml/2006/main" xmlns:w14="http://schemas.microsoft.com/office/word/2010/wordml" xmlns:w15="http://schemas.microsoft.com/office/word/2012/wordml" xmlns:w16se="http://schemas.microsoft.com/office/word/2015/wordml/symex" xmlns:wpg="http://schemas.microsoft.com/office/word/2010/wordprocessingGroup" xmlns:wpi="http://schemas.microsoft.com/office/word/2010/wordprocessingInk" xmlns:wne="http://schemas.microsoft.com/office/word/2006/wordml" xmlns:wps="http://schemas.microsoft.com/office/word/2010/wordprocessingShape" mc:Ignorable="w14 w15 w16se wp14">
   <w:endnote w:type="separator" w:id="-1">
     <w:p>
       <w:pPr>
@@ -3121,7 +3304,7 @@
 </file>
 
 <file path=word/footer1.xml><?xml version="1.0" encoding="utf-8"?>
-<w:ftr xmlns:wpc="http://schemas.microsoft.com/office/word/2010/wordprocessingCanvas" xmlns:cx="http://schemas.microsoft.com/office/drawing/2014/chartex" xmlns:cx1="http://schemas.microsoft.com/office/drawing/2015/9/8/chartex" xmlns:cx2="http://schemas.microsoft.com/office/drawing/2015/10/21/chartex" xmlns:cx3="http://schemas.microsoft.com/office/drawing/2016/5/9/chartex" xmlns:cx4="http://schemas.microsoft.com/office/drawing/2016/5/10/chartex" xmlns:cx5="http://schemas.microsoft.com/office/drawing/2016/5/11/chartex" xmlns:cx6="http://schemas.microsoft.com/office/drawing/2016/5/12/chartex" xmlns:cx7="http://schemas.microsoft.com/office/drawing/2016/5/13/chartex" xmlns:cx8="http://schemas.microsoft.com/office/drawing/2016/5/14/chartex" xmlns:mc="http://schemas.openxmlformats.org/markup-compatibility/2006" xmlns:aink="http://schemas.microsoft.com/office/drawing/2016/ink" xmlns:am3d="http://schemas.microsoft.com/office/drawing/2017/model3d" xmlns:o="urn:schemas-microsoft-com:office:office" xmlns:r="http://schemas.openxmlformats.org/officeDocument/2006/relationships" xmlns:m="http://schemas.openxmlformats.org/officeDocument/2006/math" xmlns:v="urn:schemas-microsoft-com:vml" xmlns:wp14="http://schemas.microsoft.com/office/word/2010/wordprocessingDrawing" xmlns:wp="http://schemas.openxmlformats.org/drawingml/2006/wordprocessingDrawing" xmlns:w10="urn:schemas-microsoft-com:office:word" xmlns:w="http://schemas.openxmlformats.org/wordprocessingml/2006/main" xmlns:w14="http://schemas.microsoft.com/office/word/2010/wordml" xmlns:w15="http://schemas.microsoft.com/office/word/2012/wordml" xmlns:w16cid="http://schemas.microsoft.com/office/word/2016/wordml/cid" xmlns:w16se="http://schemas.microsoft.com/office/word/2015/wordml/symex" xmlns:wpg="http://schemas.microsoft.com/office/word/2010/wordprocessingGroup" xmlns:wpi="http://schemas.microsoft.com/office/word/2010/wordprocessingInk" xmlns:wne="http://schemas.microsoft.com/office/word/2006/wordml" xmlns:wps="http://schemas.microsoft.com/office/word/2010/wordprocessingShape" mc:Ignorable="w14 w15 w16se w16cid wp14">
+<w:ftr xmlns:wpc="http://schemas.microsoft.com/office/word/2010/wordprocessingCanvas" xmlns:cx="http://schemas.microsoft.com/office/drawing/2014/chartex" xmlns:cx1="http://schemas.microsoft.com/office/drawing/2015/9/8/chartex" xmlns:mc="http://schemas.openxmlformats.org/markup-compatibility/2006" xmlns:o="urn:schemas-microsoft-com:office:office" xmlns:r="http://schemas.openxmlformats.org/officeDocument/2006/relationships" xmlns:m="http://schemas.openxmlformats.org/officeDocument/2006/math" xmlns:v="urn:schemas-microsoft-com:vml" xmlns:wp14="http://schemas.microsoft.com/office/word/2010/wordprocessingDrawing" xmlns:wp="http://schemas.openxmlformats.org/drawingml/2006/wordprocessingDrawing" xmlns:w10="urn:schemas-microsoft-com:office:word" xmlns:w="http://schemas.openxmlformats.org/wordprocessingml/2006/main" xmlns:w14="http://schemas.microsoft.com/office/word/2010/wordml" xmlns:w15="http://schemas.microsoft.com/office/word/2012/wordml" xmlns:w16se="http://schemas.microsoft.com/office/word/2015/wordml/symex" xmlns:wpg="http://schemas.microsoft.com/office/word/2010/wordprocessingGroup" xmlns:wpi="http://schemas.microsoft.com/office/word/2010/wordprocessingInk" xmlns:wne="http://schemas.microsoft.com/office/word/2006/wordml" xmlns:wps="http://schemas.microsoft.com/office/word/2010/wordprocessingShape" mc:Ignorable="w14 w15 w16se wp14">
   <w:p>
     <w:pPr>
       <w:pStyle w:val="Footer"/>
@@ -3138,7 +3321,7 @@
 </file>
 
 <file path=word/footnotes.xml><?xml version="1.0" encoding="utf-8"?>
-<w:footnotes xmlns:wpc="http://schemas.microsoft.com/office/word/2010/wordprocessingCanvas" xmlns:cx="http://schemas.microsoft.com/office/drawing/2014/chartex" xmlns:cx1="http://schemas.microsoft.com/office/drawing/2015/9/8/chartex" xmlns:cx2="http://schemas.microsoft.com/office/drawing/2015/10/21/chartex" xmlns:cx3="http://schemas.microsoft.com/office/drawing/2016/5/9/chartex" xmlns:cx4="http://schemas.microsoft.com/office/drawing/2016/5/10/chartex" xmlns:cx5="http://schemas.microsoft.com/office/drawing/2016/5/11/chartex" xmlns:cx6="http://schemas.microsoft.com/office/drawing/2016/5/12/chartex" xmlns:cx7="http://schemas.microsoft.com/office/drawing/2016/5/13/chartex" xmlns:cx8="http://schemas.microsoft.com/office/drawing/2016/5/14/chartex" xmlns:mc="http://schemas.openxmlformats.org/markup-compatibility/2006" xmlns:aink="http://schemas.microsoft.com/office/drawing/2016/ink" xmlns:am3d="http://schemas.microsoft.com/office/drawing/2017/model3d" xmlns:o="urn:schemas-microsoft-com:office:office" xmlns:r="http://schemas.openxmlformats.org/officeDocument/2006/relationships" xmlns:m="http://schemas.openxmlformats.org/officeDocument/2006/math" xmlns:v="urn:schemas-microsoft-com:vml" xmlns:wp14="http://schemas.microsoft.com/office/word/2010/wordprocessingDrawing" xmlns:wp="http://schemas.openxmlformats.org/drawingml/2006/wordprocessingDrawing" xmlns:w10="urn:schemas-microsoft-com:office:word" xmlns:w="http://schemas.openxmlformats.org/wordprocessingml/2006/main" xmlns:w14="http://schemas.microsoft.com/office/word/2010/wordml" xmlns:w15="http://schemas.microsoft.com/office/word/2012/wordml" xmlns:w16cid="http://schemas.microsoft.com/office/word/2016/wordml/cid" xmlns:w16se="http://schemas.microsoft.com/office/word/2015/wordml/symex" xmlns:wpg="http://schemas.microsoft.com/office/word/2010/wordprocessingGroup" xmlns:wpi="http://schemas.microsoft.com/office/word/2010/wordprocessingInk" xmlns:wne="http://schemas.microsoft.com/office/word/2006/wordml" xmlns:wps="http://schemas.microsoft.com/office/word/2010/wordprocessingShape" mc:Ignorable="w14 w15 w16se w16cid wp14">
+<w:footnotes xmlns:wpc="http://schemas.microsoft.com/office/word/2010/wordprocessingCanvas" xmlns:cx="http://schemas.microsoft.com/office/drawing/2014/chartex" xmlns:cx1="http://schemas.microsoft.com/office/drawing/2015/9/8/chartex" xmlns:mc="http://schemas.openxmlformats.org/markup-compatibility/2006" xmlns:o="urn:schemas-microsoft-com:office:office" xmlns:r="http://schemas.openxmlformats.org/officeDocument/2006/relationships" xmlns:m="http://schemas.openxmlformats.org/officeDocument/2006/math" xmlns:v="urn:schemas-microsoft-com:vml" xmlns:wp14="http://schemas.microsoft.com/office/word/2010/wordprocessingDrawing" xmlns:wp="http://schemas.openxmlformats.org/drawingml/2006/wordprocessingDrawing" xmlns:w10="urn:schemas-microsoft-com:office:word" xmlns:w="http://schemas.openxmlformats.org/wordprocessingml/2006/main" xmlns:w14="http://schemas.microsoft.com/office/word/2010/wordml" xmlns:w15="http://schemas.microsoft.com/office/word/2012/wordml" xmlns:w16se="http://schemas.microsoft.com/office/word/2015/wordml/symex" xmlns:wpg="http://schemas.microsoft.com/office/word/2010/wordprocessingGroup" xmlns:wpi="http://schemas.microsoft.com/office/word/2010/wordprocessingInk" xmlns:wne="http://schemas.microsoft.com/office/word/2006/wordml" xmlns:wps="http://schemas.microsoft.com/office/word/2010/wordprocessingShape" mc:Ignorable="w14 w15 w16se wp14">
   <w:footnote w:type="separator" w:id="-1">
     <w:p>
       <w:pPr>
@@ -3163,7 +3346,7 @@
 </file>
 
 <file path=word/numbering.xml><?xml version="1.0" encoding="utf-8"?>
-<w:numbering xmlns:wpc="http://schemas.microsoft.com/office/word/2010/wordprocessingCanvas" xmlns:cx="http://schemas.microsoft.com/office/drawing/2014/chartex" xmlns:cx1="http://schemas.microsoft.com/office/drawing/2015/9/8/chartex" xmlns:cx2="http://schemas.microsoft.com/office/drawing/2015/10/21/chartex" xmlns:cx3="http://schemas.microsoft.com/office/drawing/2016/5/9/chartex" xmlns:cx4="http://schemas.microsoft.com/office/drawing/2016/5/10/chartex" xmlns:cx5="http://schemas.microsoft.com/office/drawing/2016/5/11/chartex" xmlns:cx6="http://schemas.microsoft.com/office/drawing/2016/5/12/chartex" xmlns:cx7="http://schemas.microsoft.com/office/drawing/2016/5/13/chartex" xmlns:cx8="http://schemas.microsoft.com/office/drawing/2016/5/14/chartex" xmlns:mc="http://schemas.openxmlformats.org/markup-compatibility/2006" xmlns:aink="http://schemas.microsoft.com/office/drawing/2016/ink" xmlns:am3d="http://schemas.microsoft.com/office/drawing/2017/model3d" xmlns:o="urn:schemas-microsoft-com:office:office" xmlns:r="http://schemas.openxmlformats.org/officeDocument/2006/relationships" xmlns:m="http://schemas.openxmlformats.org/officeDocument/2006/math" xmlns:v="urn:schemas-microsoft-com:vml" xmlns:wp14="http://schemas.microsoft.com/office/word/2010/wordprocessingDrawing" xmlns:wp="http://schemas.openxmlformats.org/drawingml/2006/wordprocessingDrawing" xmlns:w10="urn:schemas-microsoft-com:office:word" xmlns:w="http://schemas.openxmlformats.org/wordprocessingml/2006/main" xmlns:w14="http://schemas.microsoft.com/office/word/2010/wordml" xmlns:w15="http://schemas.microsoft.com/office/word/2012/wordml" xmlns:w16cid="http://schemas.microsoft.com/office/word/2016/wordml/cid" xmlns:w16se="http://schemas.microsoft.com/office/word/2015/wordml/symex" xmlns:wpg="http://schemas.microsoft.com/office/word/2010/wordprocessingGroup" xmlns:wpi="http://schemas.microsoft.com/office/word/2010/wordprocessingInk" xmlns:wne="http://schemas.microsoft.com/office/word/2006/wordml" xmlns:wps="http://schemas.microsoft.com/office/word/2010/wordprocessingShape" mc:Ignorable="w14 w15 w16se w16cid wp14">
+<w:numbering xmlns:wpc="http://schemas.microsoft.com/office/word/2010/wordprocessingCanvas" xmlns:cx="http://schemas.microsoft.com/office/drawing/2014/chartex" xmlns:cx1="http://schemas.microsoft.com/office/drawing/2015/9/8/chartex" xmlns:mc="http://schemas.openxmlformats.org/markup-compatibility/2006" xmlns:o="urn:schemas-microsoft-com:office:office" xmlns:r="http://schemas.openxmlformats.org/officeDocument/2006/relationships" xmlns:m="http://schemas.openxmlformats.org/officeDocument/2006/math" xmlns:v="urn:schemas-microsoft-com:vml" xmlns:wp14="http://schemas.microsoft.com/office/word/2010/wordprocessingDrawing" xmlns:wp="http://schemas.openxmlformats.org/drawingml/2006/wordprocessingDrawing" xmlns:w10="urn:schemas-microsoft-com:office:word" xmlns:w="http://schemas.openxmlformats.org/wordprocessingml/2006/main" xmlns:w14="http://schemas.microsoft.com/office/word/2010/wordml" xmlns:w15="http://schemas.microsoft.com/office/word/2012/wordml" xmlns:w16se="http://schemas.microsoft.com/office/word/2015/wordml/symex" xmlns:wpg="http://schemas.microsoft.com/office/word/2010/wordprocessingGroup" xmlns:wpi="http://schemas.microsoft.com/office/word/2010/wordprocessingInk" xmlns:wne="http://schemas.microsoft.com/office/word/2006/wordml" xmlns:wps="http://schemas.microsoft.com/office/word/2010/wordprocessingShape" mc:Ignorable="w14 w15 w16se wp14">
   <w:abstractNum w:abstractNumId="0" w15:restartNumberingAfterBreak="0">
     <w:nsid w:val="00737737"/>
     <w:multiLevelType w:val="multilevel"/>
@@ -5562,8 +5745,16 @@
 </w:numbering>
 </file>
 
+<file path=word/people.xml><?xml version="1.0" encoding="utf-8"?>
+<w15:people xmlns:wpc="http://schemas.microsoft.com/office/word/2010/wordprocessingCanvas" xmlns:cx="http://schemas.microsoft.com/office/drawing/2014/chartex" xmlns:cx1="http://schemas.microsoft.com/office/drawing/2015/9/8/chartex" xmlns:mc="http://schemas.openxmlformats.org/markup-compatibility/2006" xmlns:o="urn:schemas-microsoft-com:office:office" xmlns:r="http://schemas.openxmlformats.org/officeDocument/2006/relationships" xmlns:m="http://schemas.openxmlformats.org/officeDocument/2006/math" xmlns:v="urn:schemas-microsoft-com:vml" xmlns:wp14="http://schemas.microsoft.com/office/word/2010/wordprocessingDrawing" xmlns:wp="http://schemas.openxmlformats.org/drawingml/2006/wordprocessingDrawing" xmlns:w10="urn:schemas-microsoft-com:office:word" xmlns:w="http://schemas.openxmlformats.org/wordprocessingml/2006/main" xmlns:w14="http://schemas.microsoft.com/office/word/2010/wordml" xmlns:w15="http://schemas.microsoft.com/office/word/2012/wordml" xmlns:w16se="http://schemas.microsoft.com/office/word/2015/wordml/symex" xmlns:wpg="http://schemas.microsoft.com/office/word/2010/wordprocessingGroup" xmlns:wpi="http://schemas.microsoft.com/office/word/2010/wordprocessingInk" xmlns:wne="http://schemas.microsoft.com/office/word/2006/wordml" xmlns:wps="http://schemas.microsoft.com/office/word/2010/wordprocessingShape" mc:Ignorable="w14 w15 w16se wp14">
+  <w15:person w15:author="Titas Alvikas (Student)">
+    <w15:presenceInfo w15:providerId="AD" w15:userId="S-1-5-21-1417001333-839522115-1801674531-399835"/>
+  </w15:person>
+</w15:people>
+</file>
+
 <file path=word/styles.xml><?xml version="1.0" encoding="utf-8"?>
-<w:styles xmlns:mc="http://schemas.openxmlformats.org/markup-compatibility/2006" xmlns:r="http://schemas.openxmlformats.org/officeDocument/2006/relationships" xmlns:w="http://schemas.openxmlformats.org/wordprocessingml/2006/main" xmlns:w14="http://schemas.microsoft.com/office/word/2010/wordml" xmlns:w15="http://schemas.microsoft.com/office/word/2012/wordml" xmlns:w16cid="http://schemas.microsoft.com/office/word/2016/wordml/cid" xmlns:w16se="http://schemas.microsoft.com/office/word/2015/wordml/symex" mc:Ignorable="w14 w15 w16se w16cid">
+<w:styles xmlns:mc="http://schemas.openxmlformats.org/markup-compatibility/2006" xmlns:r="http://schemas.openxmlformats.org/officeDocument/2006/relationships" xmlns:w="http://schemas.openxmlformats.org/wordprocessingml/2006/main" xmlns:w14="http://schemas.microsoft.com/office/word/2010/wordml" xmlns:w15="http://schemas.microsoft.com/office/word/2012/wordml" xmlns:w16se="http://schemas.microsoft.com/office/word/2015/wordml/symex" mc:Ignorable="w14 w15 w16se">
   <w:docDefaults>
     <w:rPrDefault>
       <w:rPr>
@@ -5579,7 +5770,7 @@
       </w:pPr>
     </w:pPrDefault>
   </w:docDefaults>
-  <w:latentStyles w:defLockedState="0" w:defUIPriority="99" w:defSemiHidden="0" w:defUnhideWhenUsed="0" w:defQFormat="0" w:count="375">
+  <w:latentStyles w:defLockedState="0" w:defUIPriority="99" w:defSemiHidden="0" w:defUnhideWhenUsed="0" w:defQFormat="0" w:count="371">
     <w:lsdException w:name="Normal" w:uiPriority="0" w:qFormat="1"/>
     <w:lsdException w:name="heading 1" w:uiPriority="9" w:qFormat="1"/>
     <w:lsdException w:name="heading 2" w:semiHidden="1" w:uiPriority="9" w:unhideWhenUsed="1" w:qFormat="1"/>
@@ -5951,10 +6142,6 @@
     <w:lsdException w:name="List Table 5 Dark Accent 6" w:uiPriority="50"/>
     <w:lsdException w:name="List Table 6 Colorful Accent 6" w:uiPriority="51"/>
     <w:lsdException w:name="List Table 7 Colorful Accent 6" w:uiPriority="52"/>
-    <w:lsdException w:name="Mention" w:semiHidden="1" w:unhideWhenUsed="1"/>
-    <w:lsdException w:name="Smart Hyperlink" w:semiHidden="1" w:unhideWhenUsed="1"/>
-    <w:lsdException w:name="Hashtag" w:semiHidden="1" w:unhideWhenUsed="1"/>
-    <w:lsdException w:name="Unresolved Mention" w:semiHidden="1" w:unhideWhenUsed="1"/>
   </w:latentStyles>
   <w:style w:type="paragraph" w:default="1" w:styleId="Normal">
     <w:name w:val="Normal"/>

</xml_diff>